<commit_message>
Assignment Completed, starting final review
</commit_message>
<xml_diff>
--- a/Final Exam/CSC705 Exam 2 [Draft 5].docx
+++ b/Final Exam/CSC705 Exam 2 [Draft 5].docx
@@ -2658,6 +2658,7 @@
             <w:sz w:val="22"/>
             <w:szCs w:val="22"/>
           </w:rPr>
+          <w:lastRenderedPageBreak/>
           <m:t>f</m:t>
         </m:r>
         <m:d>
@@ -12740,6 +12741,7 @@
           <w:sz w:val="24"/>
           <w:szCs w:val="24"/>
         </w:rPr>
+        <w:lastRenderedPageBreak/>
         <w:t xml:space="preserve">Problem </w:t>
       </w:r>
       <w:r>
@@ -16154,6 +16156,7 @@
             <w:sz w:val="22"/>
             <w:szCs w:val="22"/>
           </w:rPr>
+          <w:lastRenderedPageBreak/>
           <m:t xml:space="preserve"> </m:t>
         </m:r>
         <m:r>
@@ -18959,6 +18962,7 @@
             <w:sz w:val="22"/>
             <w:szCs w:val="22"/>
           </w:rPr>
+          <w:lastRenderedPageBreak/>
           <m:t xml:space="preserve"> </m:t>
         </m:r>
         <m:r>
@@ -21998,6 +22002,7 @@
                   <w:rFonts w:ascii="Cambria Math" w:hAnsi="Cambria Math" w:cs="Calibri"/>
                   <w:lang w:val=""/>
                 </w:rPr>
+                <w:lastRenderedPageBreak/>
                 <m:t>T</m:t>
               </m:r>
               <m:d>
@@ -22360,7 +22365,21 @@
         <w:rPr>
           <w:rFonts w:asciiTheme="majorHAnsi" w:hAnsiTheme="majorHAnsi" w:cstheme="majorHAnsi"/>
         </w:rPr>
-        <w:t xml:space="preserve"> (3B) give </w:t>
+        <w:t xml:space="preserve"> (3B) </w:t>
+      </w:r>
+      <w:proofErr w:type="gramStart"/>
+      <w:r>
+        <w:rPr>
+          <w:rFonts w:asciiTheme="majorHAnsi" w:hAnsiTheme="majorHAnsi" w:cstheme="majorHAnsi"/>
+        </w:rPr>
+        <w:t>give</w:t>
+      </w:r>
+      <w:proofErr w:type="gramEnd"/>
+      <w:r>
+        <w:rPr>
+          <w:rFonts w:asciiTheme="majorHAnsi" w:hAnsiTheme="majorHAnsi" w:cstheme="majorHAnsi"/>
+        </w:rPr>
+        <w:t xml:space="preserve"> </w:t>
       </w:r>
       <w:r>
         <w:rPr>
@@ -25011,6 +25030,7 @@
           <w:szCs w:val="22"/>
           <w:u w:val="single"/>
         </w:rPr>
+        <w:lastRenderedPageBreak/>
         <w:t>Frequency Counts and Big O Notation</w:t>
       </w:r>
     </w:p>
@@ -29439,6 +29459,7 @@
           <w:sz w:val="22"/>
           <w:szCs w:val="22"/>
         </w:rPr>
+        <w:lastRenderedPageBreak/>
         <w:t>Outer While Loop</w:t>
       </w:r>
     </w:p>
@@ -32143,6 +32164,7 @@
           <w:sz w:val="22"/>
           <w:szCs w:val="22"/>
         </w:rPr>
+        <w:lastRenderedPageBreak/>
         <w:t>Middle While Loop</w:t>
       </w:r>
     </w:p>
@@ -33804,7 +33826,25 @@
           <w:kern w:val="0"/>
           <w14:ligatures w14:val="none"/>
         </w:rPr>
-        <w:t xml:space="preserve">) because the loop body is only executed when the condition is true. </w:t>
+        <w:t>) because the loop body is only executed when the con</w:t>
+      </w:r>
+      <w:proofErr w:type="spellStart"/>
+      <w:r>
+        <w:rPr>
+          <w:rFonts w:ascii="Times New Roman" w:eastAsia="Times New Roman" w:hAnsi="Times New Roman" w:cs="Times New Roman"/>
+          <w:kern w:val="0"/>
+          <w14:ligatures w14:val="none"/>
+        </w:rPr>
+        <w:t>dition</w:t>
+      </w:r>
+      <w:proofErr w:type="spellEnd"/>
+      <w:r>
+        <w:rPr>
+          <w:rFonts w:ascii="Times New Roman" w:eastAsia="Times New Roman" w:hAnsi="Times New Roman" w:cs="Times New Roman"/>
+          <w:kern w:val="0"/>
+          <w14:ligatures w14:val="none"/>
+        </w:rPr>
+        <w:t xml:space="preserve"> is true. </w:t>
       </w:r>
       <w:r>
         <w:rPr>
@@ -35249,6 +35289,7 @@
           <w:rPr>
             <w:rFonts w:ascii="Cambria Math" w:hAnsi="Cambria Math" w:cs="Times New Roman"/>
           </w:rPr>
+          <w:lastRenderedPageBreak/>
           <m:t>i=</m:t>
         </m:r>
         <m:r>
@@ -38357,6 +38398,7 @@
           <w:iCs w:val="0"/>
           <w:color w:val="auto"/>
         </w:rPr>
+        <w:lastRenderedPageBreak/>
         <w:t>Table Q</w:t>
       </w:r>
       <w:r>
@@ -41318,6 +41360,7 @@
             <w:rFonts w:ascii="Cambria Math" w:hAnsi="Cambria Math" w:cstheme="majorHAnsi"/>
             <w:color w:val="auto"/>
           </w:rPr>
+          <w:lastRenderedPageBreak/>
           <m:t>O</m:t>
         </m:r>
         <m:d>
@@ -44451,6 +44494,7 @@
           <w:iCs/>
           <w:color w:val="auto"/>
         </w:rPr>
+        <w:lastRenderedPageBreak/>
         <w:t>best case scenario:</w:t>
       </w:r>
       <w:r>
@@ -47059,6 +47103,7 @@
         <w:rPr>
           <w:rFonts w:ascii="Times New Roman" w:hAnsi="Times New Roman" w:cs="Times New Roman"/>
         </w:rPr>
+        <w:lastRenderedPageBreak/>
         <w:t xml:space="preserve">By setting </w:t>
       </w:r>
       <m:oMath>
@@ -47395,7 +47440,21 @@
         <w:rPr>
           <w:rFonts w:asciiTheme="majorHAnsi" w:hAnsiTheme="majorHAnsi" w:cstheme="majorHAnsi"/>
         </w:rPr>
-        <w:t>Identify all subgraphs that are Cliques or Independent Sets given the Graph Below. You can identify a subgraph by listing their vertices (e.g. ABD could be a potential clique or independent set).</w:t>
+        <w:t>Identify all subgraphs that are Cliques or Independent Sets given the Graph Below. You can identify a subgraph by listing their vertices (</w:t>
+      </w:r>
+      <w:proofErr w:type="gramStart"/>
+      <w:r>
+        <w:rPr>
+          <w:rFonts w:asciiTheme="majorHAnsi" w:hAnsiTheme="majorHAnsi" w:cstheme="majorHAnsi"/>
+        </w:rPr>
+        <w:t>e.g.</w:t>
+      </w:r>
+      <w:proofErr w:type="gramEnd"/>
+      <w:r>
+        <w:rPr>
+          <w:rFonts w:asciiTheme="majorHAnsi" w:hAnsiTheme="majorHAnsi" w:cstheme="majorHAnsi"/>
+        </w:rPr>
+        <w:t xml:space="preserve"> ABD could be a potential clique or independent set).</w:t>
       </w:r>
     </w:p>
     <w:p>
@@ -47450,13 +47509,2448 @@
     </w:p>
     <w:p>
       <w:pPr>
+        <w:pStyle w:val="Heading3"/>
+        <w:spacing w:before="360" w:line="276" w:lineRule="auto"/>
+        <w:jc w:val="center"/>
+        <w:rPr>
+          <w:rFonts w:ascii="Times New Roman" w:hAnsi="Times New Roman" w:cs="Times New Roman"/>
+          <w:b/>
+          <w:bCs/>
+          <w:smallCaps/>
+          <w:color w:val="auto"/>
+          <w:sz w:val="22"/>
+          <w:szCs w:val="22"/>
+        </w:rPr>
+      </w:pPr>
+      <w:r>
+        <w:rPr>
+          <w:rFonts w:ascii="Times New Roman" w:hAnsi="Times New Roman" w:cs="Times New Roman"/>
+          <w:b/>
+          <w:bCs/>
+          <w:smallCaps/>
+          <w:color w:val="auto"/>
+          <w:sz w:val="22"/>
+          <w:szCs w:val="22"/>
+        </w:rPr>
+        <w:t>Cliques</w:t>
+      </w:r>
+    </w:p>
+    <w:p>
+      <w:pPr>
+        <w:shd w:val="clear" w:color="auto" w:fill="FFFFFF"/>
+        <w:spacing w:after="300" w:line="240" w:lineRule="auto"/>
+        <w:jc w:val="center"/>
+        <w:rPr>
+          <w:rFonts w:asciiTheme="majorHAnsi" w:hAnsiTheme="majorHAnsi" w:cstheme="majorHAnsi"/>
+          <w:sz w:val="21"/>
+          <w:szCs w:val="21"/>
+        </w:rPr>
+      </w:pPr>
+      <w:r>
+        <w:rPr>
+          <w:rFonts w:asciiTheme="majorHAnsi" w:hAnsiTheme="majorHAnsi" w:cstheme="majorHAnsi"/>
+          <w:i/>
+          <w:iCs/>
+          <w:color w:val="7F7F7F" w:themeColor="text1" w:themeTint="80"/>
+          <w:sz w:val="21"/>
+          <w:szCs w:val="21"/>
+        </w:rPr>
+        <w:t>Each vertex is directly connected to every other vertex</w:t>
+      </w:r>
+      <w:r>
+        <w:rPr>
+          <w:rFonts w:asciiTheme="majorHAnsi" w:hAnsiTheme="majorHAnsi" w:cstheme="majorHAnsi"/>
+          <w:i/>
+          <w:iCs/>
+          <w:color w:val="7F7F7F" w:themeColor="text1" w:themeTint="80"/>
+          <w:sz w:val="21"/>
+          <w:szCs w:val="21"/>
+        </w:rPr>
+        <w:t>,</w:t>
+      </w:r>
+      <w:r>
+        <w:rPr>
+          <w:rFonts w:asciiTheme="majorHAnsi" w:hAnsiTheme="majorHAnsi" w:cstheme="majorHAnsi"/>
+          <w:i/>
+          <w:iCs/>
+          <w:color w:val="7F7F7F" w:themeColor="text1" w:themeTint="80"/>
+          <w:sz w:val="21"/>
+          <w:szCs w:val="21"/>
+        </w:rPr>
+        <w:t xml:space="preserve"> forming a fully connected induced subgraph</w:t>
+      </w:r>
+      <w:r>
+        <w:rPr>
+          <w:rFonts w:asciiTheme="majorHAnsi" w:hAnsiTheme="majorHAnsi" w:cstheme="majorHAnsi"/>
+          <w:i/>
+          <w:iCs/>
+          <w:color w:val="7F7F7F" w:themeColor="text1" w:themeTint="80"/>
+          <w:sz w:val="21"/>
+          <w:szCs w:val="21"/>
+        </w:rPr>
+        <w:t>.</w:t>
+      </w:r>
+    </w:p>
+    <w:tbl>
+      <w:tblPr>
+        <w:tblStyle w:val="TableGrid"/>
+        <w:tblW w:w="0" w:type="auto"/>
+        <w:jc w:val="center"/>
+        <w:tblLook w:val="04A0" w:firstRow="1" w:lastRow="0" w:firstColumn="1" w:lastColumn="0" w:noHBand="0" w:noVBand="1"/>
+      </w:tblPr>
+      <w:tblGrid>
+        <w:gridCol w:w="1972"/>
+        <w:gridCol w:w="4590"/>
+      </w:tblGrid>
+      <w:tr>
+        <w:trPr>
+          <w:jc w:val="center"/>
+        </w:trPr>
+        <w:tc>
+          <w:tcPr>
+            <w:tcW w:w="1972" w:type="dxa"/>
+            <w:tcBorders>
+              <w:top w:val="dotted" w:sz="4" w:space="0" w:color="BFBFBF" w:themeColor="background1" w:themeShade="BF"/>
+              <w:left w:val="nil"/>
+              <w:bottom w:val="dotted" w:sz="4" w:space="0" w:color="BFBFBF" w:themeColor="background1" w:themeShade="BF"/>
+              <w:right w:val="single" w:sz="4" w:space="0" w:color="BFBFBF" w:themeColor="background1" w:themeShade="BF"/>
+            </w:tcBorders>
+            <w:vAlign w:val="center"/>
+          </w:tcPr>
+          <w:p>
+            <w:pPr>
+              <w:shd w:val="clear" w:color="auto" w:fill="FFFFFF"/>
+              <w:jc w:val="center"/>
+              <w:rPr>
+                <w:rFonts w:asciiTheme="majorHAnsi" w:hAnsiTheme="majorHAnsi" w:cstheme="majorHAnsi"/>
+                <w:i/>
+                <w:iCs/>
+              </w:rPr>
+            </w:pPr>
+            <m:oMath>
+              <m:d>
+                <m:dPr>
+                  <m:begChr m:val="{"/>
+                  <m:endChr m:val="}"/>
+                  <m:ctrlPr>
+                    <w:rPr>
+                      <w:rFonts w:ascii="Cambria Math" w:hAnsi="Cambria Math" w:cstheme="majorHAnsi"/>
+                      <w:i/>
+                      <w:iCs/>
+                    </w:rPr>
+                  </m:ctrlPr>
+                </m:dPr>
+                <m:e>
+                  <m:r>
+                    <w:rPr>
+                      <w:rFonts w:ascii="Cambria Math" w:hAnsi="Cambria Math" w:cstheme="majorHAnsi"/>
+                    </w:rPr>
+                    <m:t>A,B</m:t>
+                  </m:r>
+                </m:e>
+              </m:d>
+            </m:oMath>
+            <w:r>
+              <w:rPr>
+                <w:rFonts w:asciiTheme="majorHAnsi" w:hAnsiTheme="majorHAnsi" w:cstheme="majorHAnsi"/>
+                <w:i/>
+                <w:iCs/>
+              </w:rPr>
+              <w:t xml:space="preserve">, </w:t>
+            </w:r>
+            <m:oMath>
+              <m:d>
+                <m:dPr>
+                  <m:begChr m:val="{"/>
+                  <m:endChr m:val="}"/>
+                  <m:ctrlPr>
+                    <w:rPr>
+                      <w:rFonts w:ascii="Cambria Math" w:hAnsi="Cambria Math" w:cstheme="majorHAnsi"/>
+                      <w:i/>
+                      <w:iCs/>
+                    </w:rPr>
+                  </m:ctrlPr>
+                </m:dPr>
+                <m:e>
+                  <m:r>
+                    <w:rPr>
+                      <w:rFonts w:ascii="Cambria Math" w:hAnsi="Cambria Math" w:cstheme="majorHAnsi"/>
+                    </w:rPr>
+                    <m:t>A,</m:t>
+                  </m:r>
+                  <m:r>
+                    <w:rPr>
+                      <w:rFonts w:ascii="Cambria Math" w:hAnsi="Cambria Math" w:cstheme="majorHAnsi"/>
+                    </w:rPr>
+                    <m:t>C</m:t>
+                  </m:r>
+                </m:e>
+              </m:d>
+            </m:oMath>
+            <w:r>
+              <w:rPr>
+                <w:rFonts w:asciiTheme="majorHAnsi" w:hAnsiTheme="majorHAnsi" w:cstheme="majorHAnsi"/>
+                <w:i/>
+                <w:iCs/>
+              </w:rPr>
+              <w:t>,</w:t>
+            </w:r>
+          </w:p>
+          <w:p>
+            <w:pPr>
+              <w:shd w:val="clear" w:color="auto" w:fill="FFFFFF"/>
+              <w:jc w:val="center"/>
+              <w:rPr>
+                <w:rFonts w:asciiTheme="majorHAnsi" w:hAnsiTheme="majorHAnsi" w:cstheme="majorHAnsi"/>
+                <w:i/>
+                <w:iCs/>
+                <w:color w:val="7F7F7F" w:themeColor="text1" w:themeTint="80"/>
+              </w:rPr>
+            </w:pPr>
+            <m:oMath>
+              <m:d>
+                <m:dPr>
+                  <m:begChr m:val="{"/>
+                  <m:endChr m:val="}"/>
+                  <m:ctrlPr>
+                    <w:rPr>
+                      <w:rFonts w:ascii="Cambria Math" w:hAnsi="Cambria Math" w:cstheme="majorHAnsi"/>
+                      <w:i/>
+                      <w:iCs/>
+                    </w:rPr>
+                  </m:ctrlPr>
+                </m:dPr>
+                <m:e>
+                  <m:r>
+                    <w:rPr>
+                      <w:rFonts w:ascii="Cambria Math" w:hAnsi="Cambria Math" w:cstheme="majorHAnsi"/>
+                    </w:rPr>
+                    <m:t>A,</m:t>
+                  </m:r>
+                  <m:r>
+                    <w:rPr>
+                      <w:rFonts w:ascii="Cambria Math" w:hAnsi="Cambria Math" w:cstheme="majorHAnsi"/>
+                    </w:rPr>
+                    <m:t>D</m:t>
+                  </m:r>
+                </m:e>
+              </m:d>
+            </m:oMath>
+            <w:r>
+              <w:rPr>
+                <w:rFonts w:asciiTheme="majorHAnsi" w:hAnsiTheme="majorHAnsi" w:cstheme="majorHAnsi"/>
+                <w:i/>
+                <w:iCs/>
+              </w:rPr>
+              <w:t xml:space="preserve">, </w:t>
+            </w:r>
+            <m:oMath>
+              <m:d>
+                <m:dPr>
+                  <m:begChr m:val="{"/>
+                  <m:endChr m:val="}"/>
+                  <m:ctrlPr>
+                    <w:rPr>
+                      <w:rFonts w:ascii="Cambria Math" w:hAnsi="Cambria Math" w:cstheme="majorHAnsi"/>
+                      <w:i/>
+                      <w:iCs/>
+                    </w:rPr>
+                  </m:ctrlPr>
+                </m:dPr>
+                <m:e>
+                  <m:r>
+                    <w:rPr>
+                      <w:rFonts w:ascii="Cambria Math" w:hAnsi="Cambria Math" w:cstheme="majorHAnsi"/>
+                    </w:rPr>
+                    <m:t>B</m:t>
+                  </m:r>
+                  <m:r>
+                    <w:rPr>
+                      <w:rFonts w:ascii="Cambria Math" w:hAnsi="Cambria Math" w:cstheme="majorHAnsi"/>
+                    </w:rPr>
+                    <m:t>,</m:t>
+                  </m:r>
+                  <m:r>
+                    <w:rPr>
+                      <w:rFonts w:ascii="Cambria Math" w:hAnsi="Cambria Math" w:cstheme="majorHAnsi"/>
+                    </w:rPr>
+                    <m:t>C</m:t>
+                  </m:r>
+                </m:e>
+              </m:d>
+            </m:oMath>
+            <w:r>
+              <w:rPr>
+                <w:rFonts w:asciiTheme="majorHAnsi" w:hAnsiTheme="majorHAnsi" w:cstheme="majorHAnsi"/>
+                <w:i/>
+                <w:iCs/>
+              </w:rPr>
+              <w:t>,</w:t>
+            </w:r>
+            <w:r>
+              <w:rPr>
+                <w:rFonts w:asciiTheme="majorHAnsi" w:hAnsiTheme="majorHAnsi" w:cstheme="majorHAnsi"/>
+                <w:i/>
+                <w:iCs/>
+              </w:rPr>
+              <w:br/>
+            </w:r>
+            <m:oMath>
+              <m:d>
+                <m:dPr>
+                  <m:begChr m:val="{"/>
+                  <m:endChr m:val="}"/>
+                  <m:ctrlPr>
+                    <w:rPr>
+                      <w:rFonts w:ascii="Cambria Math" w:hAnsi="Cambria Math" w:cstheme="majorHAnsi"/>
+                      <w:i/>
+                      <w:iCs/>
+                    </w:rPr>
+                  </m:ctrlPr>
+                </m:dPr>
+                <m:e>
+                  <m:r>
+                    <w:rPr>
+                      <w:rFonts w:ascii="Cambria Math" w:hAnsi="Cambria Math" w:cstheme="majorHAnsi"/>
+                    </w:rPr>
+                    <m:t>B</m:t>
+                  </m:r>
+                  <m:r>
+                    <w:rPr>
+                      <w:rFonts w:ascii="Cambria Math" w:hAnsi="Cambria Math" w:cstheme="majorHAnsi"/>
+                    </w:rPr>
+                    <m:t>,</m:t>
+                  </m:r>
+                  <m:r>
+                    <w:rPr>
+                      <w:rFonts w:ascii="Cambria Math" w:hAnsi="Cambria Math" w:cstheme="majorHAnsi"/>
+                    </w:rPr>
+                    <m:t>E</m:t>
+                  </m:r>
+                </m:e>
+              </m:d>
+            </m:oMath>
+            <w:r>
+              <w:rPr>
+                <w:rFonts w:asciiTheme="majorHAnsi" w:hAnsiTheme="majorHAnsi" w:cstheme="majorHAnsi"/>
+                <w:i/>
+                <w:iCs/>
+              </w:rPr>
+              <w:t xml:space="preserve">, </w:t>
+            </w:r>
+            <m:oMath>
+              <m:d>
+                <m:dPr>
+                  <m:begChr m:val="{"/>
+                  <m:endChr m:val="}"/>
+                  <m:ctrlPr>
+                    <w:rPr>
+                      <w:rFonts w:ascii="Cambria Math" w:hAnsi="Cambria Math" w:cstheme="majorHAnsi"/>
+                      <w:i/>
+                      <w:iCs/>
+                    </w:rPr>
+                  </m:ctrlPr>
+                </m:dPr>
+                <m:e>
+                  <m:r>
+                    <w:rPr>
+                      <w:rFonts w:ascii="Cambria Math" w:hAnsi="Cambria Math" w:cstheme="majorHAnsi"/>
+                    </w:rPr>
+                    <m:t>C</m:t>
+                  </m:r>
+                  <m:r>
+                    <w:rPr>
+                      <w:rFonts w:ascii="Cambria Math" w:hAnsi="Cambria Math" w:cstheme="majorHAnsi"/>
+                    </w:rPr>
+                    <m:t>,</m:t>
+                  </m:r>
+                  <m:r>
+                    <w:rPr>
+                      <w:rFonts w:ascii="Cambria Math" w:hAnsi="Cambria Math" w:cstheme="majorHAnsi"/>
+                    </w:rPr>
+                    <m:t>E</m:t>
+                  </m:r>
+                </m:e>
+              </m:d>
+            </m:oMath>
+            <w:r>
+              <w:rPr>
+                <w:rFonts w:asciiTheme="majorHAnsi" w:hAnsiTheme="majorHAnsi" w:cstheme="majorHAnsi"/>
+                <w:i/>
+                <w:iCs/>
+              </w:rPr>
+              <w:t>,</w:t>
+            </w:r>
+          </w:p>
+        </w:tc>
+        <w:tc>
+          <w:tcPr>
+            <w:tcW w:w="4590" w:type="dxa"/>
+            <w:tcBorders>
+              <w:top w:val="dotted" w:sz="4" w:space="0" w:color="BFBFBF" w:themeColor="background1" w:themeShade="BF"/>
+              <w:left w:val="single" w:sz="4" w:space="0" w:color="BFBFBF" w:themeColor="background1" w:themeShade="BF"/>
+              <w:bottom w:val="dotted" w:sz="4" w:space="0" w:color="BFBFBF" w:themeColor="background1" w:themeShade="BF"/>
+              <w:right w:val="nil"/>
+            </w:tcBorders>
+            <w:vAlign w:val="center"/>
+          </w:tcPr>
+          <w:p>
+            <w:pPr>
+              <w:jc w:val="center"/>
+              <w:rPr>
+                <w:noProof/>
+              </w:rPr>
+            </w:pPr>
+            <w:r>
+              <w:rPr>
+                <w:noProof/>
+              </w:rPr>
+              <w:drawing>
+                <wp:inline distT="0" distB="0" distL="0" distR="0" wp14:anchorId="17299222" wp14:editId="30D7E364">
+                  <wp:extent cx="1280160" cy="1238049"/>
+                  <wp:effectExtent l="0" t="0" r="0" b="635"/>
+                  <wp:docPr id="504619624" name="Picture 1" descr="A diagram of a network&#10;&#10;Description automatically generated"/>
+                  <wp:cNvGraphicFramePr>
+                    <a:graphicFrameLocks xmlns:a="http://schemas.openxmlformats.org/drawingml/2006/main" noChangeAspect="1"/>
+                  </wp:cNvGraphicFramePr>
+                  <a:graphic xmlns:a="http://schemas.openxmlformats.org/drawingml/2006/main">
+                    <a:graphicData uri="http://schemas.openxmlformats.org/drawingml/2006/picture">
+                      <pic:pic xmlns:pic="http://schemas.openxmlformats.org/drawingml/2006/picture">
+                        <pic:nvPicPr>
+                          <pic:cNvPr id="504619624" name="Picture 1" descr="A diagram of a network&#10;&#10;Description automatically generated"/>
+                          <pic:cNvPicPr/>
+                        </pic:nvPicPr>
+                        <pic:blipFill>
+                          <a:blip r:embed="rId9"/>
+                          <a:stretch>
+                            <a:fillRect/>
+                          </a:stretch>
+                        </pic:blipFill>
+                        <pic:spPr>
+                          <a:xfrm>
+                            <a:off x="0" y="0"/>
+                            <a:ext cx="1280160" cy="1238049"/>
+                          </a:xfrm>
+                          <a:prstGeom prst="rect">
+                            <a:avLst/>
+                          </a:prstGeom>
+                        </pic:spPr>
+                      </pic:pic>
+                    </a:graphicData>
+                  </a:graphic>
+                </wp:inline>
+              </w:drawing>
+            </w:r>
+            <w:r>
+              <w:rPr>
+                <w:noProof/>
+              </w:rPr>
+              <w:t xml:space="preserve">   </w:t>
+            </w:r>
+            <w:r>
+              <w:rPr>
+                <w:noProof/>
+              </w:rPr>
+              <w:drawing>
+                <wp:inline distT="0" distB="0" distL="0" distR="0" wp14:anchorId="653B4047" wp14:editId="2D1DD28A">
+                  <wp:extent cx="1280160" cy="1250618"/>
+                  <wp:effectExtent l="0" t="0" r="0" b="6985"/>
+                  <wp:docPr id="2111067478" name="Picture 1" descr="A network of connected lines with letters and numbers&#10;&#10;Description automatically generated"/>
+                  <wp:cNvGraphicFramePr>
+                    <a:graphicFrameLocks xmlns:a="http://schemas.openxmlformats.org/drawingml/2006/main" noChangeAspect="1"/>
+                  </wp:cNvGraphicFramePr>
+                  <a:graphic xmlns:a="http://schemas.openxmlformats.org/drawingml/2006/main">
+                    <a:graphicData uri="http://schemas.openxmlformats.org/drawingml/2006/picture">
+                      <pic:pic xmlns:pic="http://schemas.openxmlformats.org/drawingml/2006/picture">
+                        <pic:nvPicPr>
+                          <pic:cNvPr id="2111067478" name="Picture 1" descr="A network of connected lines with letters and numbers&#10;&#10;Description automatically generated"/>
+                          <pic:cNvPicPr/>
+                        </pic:nvPicPr>
+                        <pic:blipFill>
+                          <a:blip r:embed="rId10"/>
+                          <a:stretch>
+                            <a:fillRect/>
+                          </a:stretch>
+                        </pic:blipFill>
+                        <pic:spPr>
+                          <a:xfrm>
+                            <a:off x="0" y="0"/>
+                            <a:ext cx="1280160" cy="1250618"/>
+                          </a:xfrm>
+                          <a:prstGeom prst="rect">
+                            <a:avLst/>
+                          </a:prstGeom>
+                        </pic:spPr>
+                      </pic:pic>
+                    </a:graphicData>
+                  </a:graphic>
+                </wp:inline>
+              </w:drawing>
+            </w:r>
+            <w:r>
+              <w:rPr>
+                <w:noProof/>
+              </w:rPr>
+              <w:lastRenderedPageBreak/>
+              <w:drawing>
+                <wp:inline distT="0" distB="0" distL="0" distR="0" wp14:anchorId="6C22BD70" wp14:editId="0BCA7291">
+                  <wp:extent cx="1280160" cy="1260389"/>
+                  <wp:effectExtent l="0" t="0" r="0" b="0"/>
+                  <wp:docPr id="1431314845" name="Picture 1" descr="A diagram of a network&#10;&#10;Description automatically generated"/>
+                  <wp:cNvGraphicFramePr>
+                    <a:graphicFrameLocks xmlns:a="http://schemas.openxmlformats.org/drawingml/2006/main" noChangeAspect="1"/>
+                  </wp:cNvGraphicFramePr>
+                  <a:graphic xmlns:a="http://schemas.openxmlformats.org/drawingml/2006/main">
+                    <a:graphicData uri="http://schemas.openxmlformats.org/drawingml/2006/picture">
+                      <pic:pic xmlns:pic="http://schemas.openxmlformats.org/drawingml/2006/picture">
+                        <pic:nvPicPr>
+                          <pic:cNvPr id="1431314845" name="Picture 1" descr="A diagram of a network&#10;&#10;Description automatically generated"/>
+                          <pic:cNvPicPr/>
+                        </pic:nvPicPr>
+                        <pic:blipFill>
+                          <a:blip r:embed="rId11"/>
+                          <a:stretch>
+                            <a:fillRect/>
+                          </a:stretch>
+                        </pic:blipFill>
+                        <pic:spPr>
+                          <a:xfrm>
+                            <a:off x="0" y="0"/>
+                            <a:ext cx="1280160" cy="1260389"/>
+                          </a:xfrm>
+                          <a:prstGeom prst="rect">
+                            <a:avLst/>
+                          </a:prstGeom>
+                        </pic:spPr>
+                      </pic:pic>
+                    </a:graphicData>
+                  </a:graphic>
+                </wp:inline>
+              </w:drawing>
+            </w:r>
+            <w:r>
+              <w:rPr>
+                <w:noProof/>
+              </w:rPr>
+              <w:t xml:space="preserve">   </w:t>
+            </w:r>
+            <w:r>
+              <w:rPr>
+                <w:noProof/>
+              </w:rPr>
+              <w:drawing>
+                <wp:inline distT="0" distB="0" distL="0" distR="0" wp14:anchorId="7099E855" wp14:editId="5B7305E7">
+                  <wp:extent cx="1280160" cy="1255446"/>
+                  <wp:effectExtent l="0" t="0" r="0" b="1905"/>
+                  <wp:docPr id="168126166" name="Picture 1" descr="A diagram of a network&#10;&#10;Description automatically generated"/>
+                  <wp:cNvGraphicFramePr>
+                    <a:graphicFrameLocks xmlns:a="http://schemas.openxmlformats.org/drawingml/2006/main" noChangeAspect="1"/>
+                  </wp:cNvGraphicFramePr>
+                  <a:graphic xmlns:a="http://schemas.openxmlformats.org/drawingml/2006/main">
+                    <a:graphicData uri="http://schemas.openxmlformats.org/drawingml/2006/picture">
+                      <pic:pic xmlns:pic="http://schemas.openxmlformats.org/drawingml/2006/picture">
+                        <pic:nvPicPr>
+                          <pic:cNvPr id="168126166" name="Picture 1" descr="A diagram of a network&#10;&#10;Description automatically generated"/>
+                          <pic:cNvPicPr/>
+                        </pic:nvPicPr>
+                        <pic:blipFill>
+                          <a:blip r:embed="rId12"/>
+                          <a:stretch>
+                            <a:fillRect/>
+                          </a:stretch>
+                        </pic:blipFill>
+                        <pic:spPr>
+                          <a:xfrm>
+                            <a:off x="0" y="0"/>
+                            <a:ext cx="1280160" cy="1255446"/>
+                          </a:xfrm>
+                          <a:prstGeom prst="rect">
+                            <a:avLst/>
+                          </a:prstGeom>
+                        </pic:spPr>
+                      </pic:pic>
+                    </a:graphicData>
+                  </a:graphic>
+                </wp:inline>
+              </w:drawing>
+            </w:r>
+          </w:p>
+          <w:p>
+            <w:pPr>
+              <w:jc w:val="center"/>
+              <w:rPr>
+                <w:rFonts w:asciiTheme="majorHAnsi" w:hAnsiTheme="majorHAnsi" w:cstheme="majorHAnsi"/>
+                <w:i/>
+                <w:iCs/>
+                <w:color w:val="7F7F7F" w:themeColor="text1" w:themeTint="80"/>
+              </w:rPr>
+            </w:pPr>
+            <w:r>
+              <w:rPr>
+                <w:noProof/>
+              </w:rPr>
+              <w:drawing>
+                <wp:inline distT="0" distB="0" distL="0" distR="0" wp14:anchorId="66B66707" wp14:editId="7E9B57E6">
+                  <wp:extent cx="1280160" cy="1245561"/>
+                  <wp:effectExtent l="0" t="0" r="0" b="0"/>
+                  <wp:docPr id="1010431173" name="Picture 1" descr="A diagram of a network&#10;&#10;Description automatically generated"/>
+                  <wp:cNvGraphicFramePr>
+                    <a:graphicFrameLocks xmlns:a="http://schemas.openxmlformats.org/drawingml/2006/main" noChangeAspect="1"/>
+                  </wp:cNvGraphicFramePr>
+                  <a:graphic xmlns:a="http://schemas.openxmlformats.org/drawingml/2006/main">
+                    <a:graphicData uri="http://schemas.openxmlformats.org/drawingml/2006/picture">
+                      <pic:pic xmlns:pic="http://schemas.openxmlformats.org/drawingml/2006/picture">
+                        <pic:nvPicPr>
+                          <pic:cNvPr id="1010431173" name="Picture 1" descr="A diagram of a network&#10;&#10;Description automatically generated"/>
+                          <pic:cNvPicPr/>
+                        </pic:nvPicPr>
+                        <pic:blipFill>
+                          <a:blip r:embed="rId13"/>
+                          <a:stretch>
+                            <a:fillRect/>
+                          </a:stretch>
+                        </pic:blipFill>
+                        <pic:spPr>
+                          <a:xfrm>
+                            <a:off x="0" y="0"/>
+                            <a:ext cx="1280160" cy="1245561"/>
+                          </a:xfrm>
+                          <a:prstGeom prst="rect">
+                            <a:avLst/>
+                          </a:prstGeom>
+                        </pic:spPr>
+                      </pic:pic>
+                    </a:graphicData>
+                  </a:graphic>
+                </wp:inline>
+              </w:drawing>
+            </w:r>
+            <w:r>
+              <w:rPr>
+                <w:rFonts w:asciiTheme="majorHAnsi" w:hAnsiTheme="majorHAnsi" w:cstheme="majorHAnsi"/>
+                <w:i/>
+                <w:iCs/>
+                <w:color w:val="7F7F7F" w:themeColor="text1" w:themeTint="80"/>
+              </w:rPr>
+              <w:t xml:space="preserve">   </w:t>
+            </w:r>
+            <w:r>
+              <w:rPr>
+                <w:noProof/>
+              </w:rPr>
+              <w:drawing>
+                <wp:inline distT="0" distB="0" distL="0" distR="0" wp14:anchorId="28880306" wp14:editId="04E8C963">
+                  <wp:extent cx="1280160" cy="1235503"/>
+                  <wp:effectExtent l="0" t="0" r="0" b="3175"/>
+                  <wp:docPr id="538929476" name="Picture 1" descr="A diagram of a network&#10;&#10;Description automatically generated"/>
+                  <wp:cNvGraphicFramePr>
+                    <a:graphicFrameLocks xmlns:a="http://schemas.openxmlformats.org/drawingml/2006/main" noChangeAspect="1"/>
+                  </wp:cNvGraphicFramePr>
+                  <a:graphic xmlns:a="http://schemas.openxmlformats.org/drawingml/2006/main">
+                    <a:graphicData uri="http://schemas.openxmlformats.org/drawingml/2006/picture">
+                      <pic:pic xmlns:pic="http://schemas.openxmlformats.org/drawingml/2006/picture">
+                        <pic:nvPicPr>
+                          <pic:cNvPr id="538929476" name="Picture 1" descr="A diagram of a network&#10;&#10;Description automatically generated"/>
+                          <pic:cNvPicPr/>
+                        </pic:nvPicPr>
+                        <pic:blipFill>
+                          <a:blip r:embed="rId14"/>
+                          <a:stretch>
+                            <a:fillRect/>
+                          </a:stretch>
+                        </pic:blipFill>
+                        <pic:spPr>
+                          <a:xfrm>
+                            <a:off x="0" y="0"/>
+                            <a:ext cx="1280160" cy="1235503"/>
+                          </a:xfrm>
+                          <a:prstGeom prst="rect">
+                            <a:avLst/>
+                          </a:prstGeom>
+                        </pic:spPr>
+                      </pic:pic>
+                    </a:graphicData>
+                  </a:graphic>
+                </wp:inline>
+              </w:drawing>
+            </w:r>
+          </w:p>
+        </w:tc>
+      </w:tr>
+      <w:tr>
+        <w:trPr>
+          <w:jc w:val="center"/>
+        </w:trPr>
+        <w:tc>
+          <w:tcPr>
+            <w:tcW w:w="1972" w:type="dxa"/>
+            <w:tcBorders>
+              <w:top w:val="dotted" w:sz="4" w:space="0" w:color="BFBFBF" w:themeColor="background1" w:themeShade="BF"/>
+              <w:left w:val="nil"/>
+              <w:bottom w:val="dotted" w:sz="4" w:space="0" w:color="BFBFBF" w:themeColor="background1" w:themeShade="BF"/>
+              <w:right w:val="single" w:sz="4" w:space="0" w:color="BFBFBF" w:themeColor="background1" w:themeShade="BF"/>
+            </w:tcBorders>
+            <w:vAlign w:val="center"/>
+          </w:tcPr>
+          <w:p>
+            <w:pPr>
+              <w:spacing w:after="0" w:line="240" w:lineRule="auto"/>
+              <w:jc w:val="center"/>
+              <w:rPr>
+                <w:rFonts w:ascii="Cambria Math" w:hAnsi="Cambria Math" w:cstheme="majorHAnsi"/>
+                <w:oMath/>
+              </w:rPr>
+            </w:pPr>
+            <m:oMath>
+              <m:d>
+                <m:dPr>
+                  <m:begChr m:val="{"/>
+                  <m:endChr m:val="}"/>
+                  <m:ctrlPr>
+                    <w:rPr>
+                      <w:rFonts w:ascii="Cambria Math" w:hAnsi="Cambria Math" w:cstheme="majorHAnsi"/>
+                      <w:i/>
+                      <w:iCs/>
+                    </w:rPr>
+                  </m:ctrlPr>
+                </m:dPr>
+                <m:e>
+                  <m:r>
+                    <w:rPr>
+                      <w:rFonts w:ascii="Cambria Math" w:hAnsi="Cambria Math" w:cstheme="majorHAnsi"/>
+                    </w:rPr>
+                    <m:t>A,B</m:t>
+                  </m:r>
+                  <m:r>
+                    <w:rPr>
+                      <w:rFonts w:ascii="Cambria Math" w:hAnsi="Cambria Math" w:cstheme="majorHAnsi"/>
+                    </w:rPr>
+                    <m:t>, E</m:t>
+                  </m:r>
+                </m:e>
+              </m:d>
+            </m:oMath>
+            <w:r>
+              <w:rPr>
+                <w:rFonts w:asciiTheme="majorHAnsi" w:hAnsiTheme="majorHAnsi" w:cstheme="majorHAnsi"/>
+                <w:i/>
+                <w:iCs/>
+              </w:rPr>
+              <w:t xml:space="preserve">, </w:t>
+            </w:r>
+            <m:oMath>
+              <m:r>
+                <w:rPr>
+                  <w:rFonts w:ascii="Cambria Math" w:hAnsi="Cambria Math" w:cstheme="majorHAnsi"/>
+                </w:rPr>
+                <m:t>{A,B,C}</m:t>
+              </m:r>
+            </m:oMath>
+            <w:r>
+              <w:rPr>
+                <w:rFonts w:asciiTheme="majorHAnsi" w:hAnsiTheme="majorHAnsi" w:cstheme="majorHAnsi"/>
+                <w:i/>
+                <w:iCs/>
+              </w:rPr>
+              <w:t>,</w:t>
+            </w:r>
+          </w:p>
+          <w:p>
+            <w:pPr>
+              <w:jc w:val="center"/>
+              <w:rPr>
+                <w:rFonts w:asciiTheme="majorHAnsi" w:hAnsiTheme="majorHAnsi" w:cstheme="majorHAnsi"/>
+                <w:i/>
+                <w:iCs/>
+                <w:color w:val="7F7F7F" w:themeColor="text1" w:themeTint="80"/>
+              </w:rPr>
+            </w:pPr>
+            <m:oMath>
+              <m:d>
+                <m:dPr>
+                  <m:begChr m:val="{"/>
+                  <m:endChr m:val="}"/>
+                  <m:ctrlPr>
+                    <w:rPr>
+                      <w:rFonts w:ascii="Cambria Math" w:hAnsi="Cambria Math" w:cstheme="majorHAnsi"/>
+                      <w:i/>
+                      <w:iCs/>
+                    </w:rPr>
+                  </m:ctrlPr>
+                </m:dPr>
+                <m:e>
+                  <m:r>
+                    <w:rPr>
+                      <w:rFonts w:ascii="Cambria Math" w:hAnsi="Cambria Math" w:cstheme="majorHAnsi"/>
+                    </w:rPr>
+                    <m:t>A,C,E</m:t>
+                  </m:r>
+                </m:e>
+              </m:d>
+            </m:oMath>
+            <w:r>
+              <w:rPr>
+                <w:rFonts w:asciiTheme="majorHAnsi" w:hAnsiTheme="majorHAnsi" w:cstheme="majorHAnsi"/>
+                <w:i/>
+                <w:iCs/>
+              </w:rPr>
+              <w:t xml:space="preserve">, </w:t>
+            </w:r>
+            <m:oMath>
+              <m:d>
+                <m:dPr>
+                  <m:begChr m:val="{"/>
+                  <m:endChr m:val="}"/>
+                  <m:ctrlPr>
+                    <w:rPr>
+                      <w:rFonts w:ascii="Cambria Math" w:hAnsi="Cambria Math" w:cstheme="majorHAnsi"/>
+                      <w:i/>
+                      <w:iCs/>
+                    </w:rPr>
+                  </m:ctrlPr>
+                </m:dPr>
+                <m:e>
+                  <m:r>
+                    <w:rPr>
+                      <w:rFonts w:ascii="Cambria Math" w:hAnsi="Cambria Math" w:cstheme="majorHAnsi"/>
+                    </w:rPr>
+                    <m:t>B,C,E</m:t>
+                  </m:r>
+                </m:e>
+              </m:d>
+            </m:oMath>
+          </w:p>
+        </w:tc>
+        <w:tc>
+          <w:tcPr>
+            <w:tcW w:w="4590" w:type="dxa"/>
+            <w:tcBorders>
+              <w:top w:val="dotted" w:sz="4" w:space="0" w:color="BFBFBF" w:themeColor="background1" w:themeShade="BF"/>
+              <w:left w:val="single" w:sz="4" w:space="0" w:color="BFBFBF" w:themeColor="background1" w:themeShade="BF"/>
+              <w:bottom w:val="dotted" w:sz="4" w:space="0" w:color="BFBFBF" w:themeColor="background1" w:themeShade="BF"/>
+              <w:right w:val="nil"/>
+            </w:tcBorders>
+            <w:vAlign w:val="center"/>
+          </w:tcPr>
+          <w:p>
+            <w:pPr>
+              <w:jc w:val="center"/>
+              <w:rPr>
+                <w:rFonts w:asciiTheme="majorHAnsi" w:hAnsiTheme="majorHAnsi" w:cstheme="majorHAnsi"/>
+                <w:i/>
+                <w:iCs/>
+                <w:color w:val="7F7F7F" w:themeColor="text1" w:themeTint="80"/>
+              </w:rPr>
+            </w:pPr>
+            <w:r>
+              <w:rPr>
+                <w:noProof/>
+              </w:rPr>
+              <w:drawing>
+                <wp:inline distT="0" distB="0" distL="0" distR="0" wp14:anchorId="71828406" wp14:editId="370FC8B3">
+                  <wp:extent cx="1280160" cy="1245561"/>
+                  <wp:effectExtent l="0" t="0" r="0" b="0"/>
+                  <wp:docPr id="2083638200" name="Picture 1" descr="A diagram of a network&#10;&#10;Description automatically generated"/>
+                  <wp:cNvGraphicFramePr>
+                    <a:graphicFrameLocks xmlns:a="http://schemas.openxmlformats.org/drawingml/2006/main" noChangeAspect="1"/>
+                  </wp:cNvGraphicFramePr>
+                  <a:graphic xmlns:a="http://schemas.openxmlformats.org/drawingml/2006/main">
+                    <a:graphicData uri="http://schemas.openxmlformats.org/drawingml/2006/picture">
+                      <pic:pic xmlns:pic="http://schemas.openxmlformats.org/drawingml/2006/picture">
+                        <pic:nvPicPr>
+                          <pic:cNvPr id="2083638200" name="Picture 1" descr="A diagram of a network&#10;&#10;Description automatically generated"/>
+                          <pic:cNvPicPr/>
+                        </pic:nvPicPr>
+                        <pic:blipFill>
+                          <a:blip r:embed="rId15"/>
+                          <a:stretch>
+                            <a:fillRect/>
+                          </a:stretch>
+                        </pic:blipFill>
+                        <pic:spPr>
+                          <a:xfrm>
+                            <a:off x="0" y="0"/>
+                            <a:ext cx="1280160" cy="1245561"/>
+                          </a:xfrm>
+                          <a:prstGeom prst="rect">
+                            <a:avLst/>
+                          </a:prstGeom>
+                        </pic:spPr>
+                      </pic:pic>
+                    </a:graphicData>
+                  </a:graphic>
+                </wp:inline>
+              </w:drawing>
+            </w:r>
+            <w:r>
+              <w:rPr>
+                <w:rFonts w:asciiTheme="majorHAnsi" w:hAnsiTheme="majorHAnsi" w:cstheme="majorHAnsi"/>
+                <w:i/>
+                <w:iCs/>
+                <w:color w:val="7F7F7F" w:themeColor="text1" w:themeTint="80"/>
+              </w:rPr>
+              <w:t xml:space="preserve">   </w:t>
+            </w:r>
+            <w:r>
+              <w:rPr>
+                <w:noProof/>
+              </w:rPr>
+              <w:drawing>
+                <wp:inline distT="0" distB="0" distL="0" distR="0" wp14:anchorId="739351DE" wp14:editId="75B89F7E">
+                  <wp:extent cx="1280160" cy="1230733"/>
+                  <wp:effectExtent l="0" t="0" r="0" b="7620"/>
+                  <wp:docPr id="839988616" name="Picture 1" descr="A network of connected lines and dots&#10;&#10;Description automatically generated"/>
+                  <wp:cNvGraphicFramePr>
+                    <a:graphicFrameLocks xmlns:a="http://schemas.openxmlformats.org/drawingml/2006/main" noChangeAspect="1"/>
+                  </wp:cNvGraphicFramePr>
+                  <a:graphic xmlns:a="http://schemas.openxmlformats.org/drawingml/2006/main">
+                    <a:graphicData uri="http://schemas.openxmlformats.org/drawingml/2006/picture">
+                      <pic:pic xmlns:pic="http://schemas.openxmlformats.org/drawingml/2006/picture">
+                        <pic:nvPicPr>
+                          <pic:cNvPr id="839988616" name="Picture 1" descr="A network of connected lines and dots&#10;&#10;Description automatically generated"/>
+                          <pic:cNvPicPr/>
+                        </pic:nvPicPr>
+                        <pic:blipFill>
+                          <a:blip r:embed="rId16"/>
+                          <a:stretch>
+                            <a:fillRect/>
+                          </a:stretch>
+                        </pic:blipFill>
+                        <pic:spPr>
+                          <a:xfrm>
+                            <a:off x="0" y="0"/>
+                            <a:ext cx="1280160" cy="1230733"/>
+                          </a:xfrm>
+                          <a:prstGeom prst="rect">
+                            <a:avLst/>
+                          </a:prstGeom>
+                        </pic:spPr>
+                      </pic:pic>
+                    </a:graphicData>
+                  </a:graphic>
+                </wp:inline>
+              </w:drawing>
+            </w:r>
+          </w:p>
+          <w:p>
+            <w:pPr>
+              <w:jc w:val="center"/>
+              <w:rPr>
+                <w:rFonts w:asciiTheme="majorHAnsi" w:hAnsiTheme="majorHAnsi" w:cstheme="majorHAnsi"/>
+                <w:i/>
+                <w:iCs/>
+                <w:color w:val="7F7F7F" w:themeColor="text1" w:themeTint="80"/>
+              </w:rPr>
+            </w:pPr>
+            <w:r>
+              <w:rPr>
+                <w:noProof/>
+              </w:rPr>
+              <w:drawing>
+                <wp:inline distT="0" distB="0" distL="0" distR="0" wp14:anchorId="46CB89B4" wp14:editId="096E8BA5">
+                  <wp:extent cx="1280160" cy="1240618"/>
+                  <wp:effectExtent l="0" t="0" r="0" b="0"/>
+                  <wp:docPr id="955667957" name="Picture 1" descr="A diagram of a network&#10;&#10;Description automatically generated"/>
+                  <wp:cNvGraphicFramePr>
+                    <a:graphicFrameLocks xmlns:a="http://schemas.openxmlformats.org/drawingml/2006/main" noChangeAspect="1"/>
+                  </wp:cNvGraphicFramePr>
+                  <a:graphic xmlns:a="http://schemas.openxmlformats.org/drawingml/2006/main">
+                    <a:graphicData uri="http://schemas.openxmlformats.org/drawingml/2006/picture">
+                      <pic:pic xmlns:pic="http://schemas.openxmlformats.org/drawingml/2006/picture">
+                        <pic:nvPicPr>
+                          <pic:cNvPr id="955667957" name="Picture 1" descr="A diagram of a network&#10;&#10;Description automatically generated"/>
+                          <pic:cNvPicPr/>
+                        </pic:nvPicPr>
+                        <pic:blipFill>
+                          <a:blip r:embed="rId17"/>
+                          <a:stretch>
+                            <a:fillRect/>
+                          </a:stretch>
+                        </pic:blipFill>
+                        <pic:spPr>
+                          <a:xfrm>
+                            <a:off x="0" y="0"/>
+                            <a:ext cx="1280160" cy="1240618"/>
+                          </a:xfrm>
+                          <a:prstGeom prst="rect">
+                            <a:avLst/>
+                          </a:prstGeom>
+                        </pic:spPr>
+                      </pic:pic>
+                    </a:graphicData>
+                  </a:graphic>
+                </wp:inline>
+              </w:drawing>
+            </w:r>
+            <w:r>
+              <w:rPr>
+                <w:rFonts w:asciiTheme="majorHAnsi" w:hAnsiTheme="majorHAnsi" w:cstheme="majorHAnsi"/>
+                <w:i/>
+                <w:iCs/>
+                <w:color w:val="7F7F7F" w:themeColor="text1" w:themeTint="80"/>
+              </w:rPr>
+              <w:t xml:space="preserve">   </w:t>
+            </w:r>
+            <w:r>
+              <w:rPr>
+                <w:noProof/>
+              </w:rPr>
+              <w:drawing>
+                <wp:inline distT="0" distB="0" distL="0" distR="0" wp14:anchorId="70EFF6D4" wp14:editId="40DD2491">
+                  <wp:extent cx="1280160" cy="1235675"/>
+                  <wp:effectExtent l="0" t="0" r="0" b="3175"/>
+                  <wp:docPr id="158947434" name="Picture 1" descr="A diagram of a network&#10;&#10;Description automatically generated"/>
+                  <wp:cNvGraphicFramePr>
+                    <a:graphicFrameLocks xmlns:a="http://schemas.openxmlformats.org/drawingml/2006/main" noChangeAspect="1"/>
+                  </wp:cNvGraphicFramePr>
+                  <a:graphic xmlns:a="http://schemas.openxmlformats.org/drawingml/2006/main">
+                    <a:graphicData uri="http://schemas.openxmlformats.org/drawingml/2006/picture">
+                      <pic:pic xmlns:pic="http://schemas.openxmlformats.org/drawingml/2006/picture">
+                        <pic:nvPicPr>
+                          <pic:cNvPr id="158947434" name="Picture 1" descr="A diagram of a network&#10;&#10;Description automatically generated"/>
+                          <pic:cNvPicPr/>
+                        </pic:nvPicPr>
+                        <pic:blipFill>
+                          <a:blip r:embed="rId18"/>
+                          <a:stretch>
+                            <a:fillRect/>
+                          </a:stretch>
+                        </pic:blipFill>
+                        <pic:spPr>
+                          <a:xfrm>
+                            <a:off x="0" y="0"/>
+                            <a:ext cx="1280160" cy="1235675"/>
+                          </a:xfrm>
+                          <a:prstGeom prst="rect">
+                            <a:avLst/>
+                          </a:prstGeom>
+                        </pic:spPr>
+                      </pic:pic>
+                    </a:graphicData>
+                  </a:graphic>
+                </wp:inline>
+              </w:drawing>
+            </w:r>
+          </w:p>
+        </w:tc>
+      </w:tr>
+      <w:tr>
+        <w:tblPrEx>
+          <w:tblBorders>
+            <w:top w:val="none" w:sz="0" w:space="0" w:color="auto"/>
+            <w:left w:val="none" w:sz="0" w:space="0" w:color="auto"/>
+            <w:bottom w:val="none" w:sz="0" w:space="0" w:color="auto"/>
+            <w:right w:val="none" w:sz="0" w:space="0" w:color="auto"/>
+            <w:insideH w:val="none" w:sz="0" w:space="0" w:color="auto"/>
+            <w:insideV w:val="none" w:sz="0" w:space="0" w:color="auto"/>
+          </w:tblBorders>
+        </w:tblPrEx>
+        <w:trPr>
+          <w:jc w:val="center"/>
+        </w:trPr>
+        <w:tc>
+          <w:tcPr>
+            <w:tcW w:w="1972" w:type="dxa"/>
+            <w:tcBorders>
+              <w:top w:val="dotted" w:sz="4" w:space="0" w:color="BFBFBF" w:themeColor="background1" w:themeShade="BF"/>
+              <w:bottom w:val="dotted" w:sz="4" w:space="0" w:color="BFBFBF" w:themeColor="background1" w:themeShade="BF"/>
+              <w:right w:val="single" w:sz="4" w:space="0" w:color="BFBFBF" w:themeColor="background1" w:themeShade="BF"/>
+            </w:tcBorders>
+            <w:vAlign w:val="center"/>
+          </w:tcPr>
+          <w:p>
+            <w:pPr>
+              <w:jc w:val="center"/>
+              <w:rPr>
+                <w:rFonts w:ascii="Times New Roman" w:eastAsia="Times New Roman" w:hAnsi="Times New Roman" w:cs="Times New Roman"/>
+                <w:i/>
+                <w:iCs/>
+              </w:rPr>
+            </w:pPr>
+            <m:oMathPara>
+              <m:oMath>
+                <m:r>
+                  <w:rPr>
+                    <w:rFonts w:ascii="Cambria Math" w:hAnsi="Cambria Math" w:cstheme="majorHAnsi"/>
+                  </w:rPr>
+                  <m:t>{A,B,C,E}</m:t>
+                </m:r>
+              </m:oMath>
+            </m:oMathPara>
+          </w:p>
+        </w:tc>
+        <w:tc>
+          <w:tcPr>
+            <w:tcW w:w="4590" w:type="dxa"/>
+            <w:tcBorders>
+              <w:top w:val="dotted" w:sz="4" w:space="0" w:color="BFBFBF" w:themeColor="background1" w:themeShade="BF"/>
+              <w:left w:val="single" w:sz="4" w:space="0" w:color="BFBFBF" w:themeColor="background1" w:themeShade="BF"/>
+              <w:bottom w:val="dotted" w:sz="4" w:space="0" w:color="BFBFBF" w:themeColor="background1" w:themeShade="BF"/>
+            </w:tcBorders>
+            <w:vAlign w:val="center"/>
+          </w:tcPr>
+          <w:p>
+            <w:pPr>
+              <w:jc w:val="center"/>
+              <w:rPr>
+                <w:rFonts w:asciiTheme="majorHAnsi" w:hAnsiTheme="majorHAnsi" w:cstheme="majorHAnsi"/>
+                <w:i/>
+                <w:iCs/>
+                <w:color w:val="7F7F7F" w:themeColor="text1" w:themeTint="80"/>
+              </w:rPr>
+            </w:pPr>
+            <w:r>
+              <w:rPr>
+                <w:noProof/>
+              </w:rPr>
+              <w:drawing>
+                <wp:inline distT="0" distB="0" distL="0" distR="0" wp14:anchorId="7ED0AAC2" wp14:editId="2633DDBF">
+                  <wp:extent cx="1280160" cy="1235675"/>
+                  <wp:effectExtent l="0" t="0" r="0" b="3175"/>
+                  <wp:docPr id="701932421" name="Picture 1" descr="A diagram of a network&#10;&#10;Description automatically generated"/>
+                  <wp:cNvGraphicFramePr>
+                    <a:graphicFrameLocks xmlns:a="http://schemas.openxmlformats.org/drawingml/2006/main" noChangeAspect="1"/>
+                  </wp:cNvGraphicFramePr>
+                  <a:graphic xmlns:a="http://schemas.openxmlformats.org/drawingml/2006/main">
+                    <a:graphicData uri="http://schemas.openxmlformats.org/drawingml/2006/picture">
+                      <pic:pic xmlns:pic="http://schemas.openxmlformats.org/drawingml/2006/picture">
+                        <pic:nvPicPr>
+                          <pic:cNvPr id="701932421" name="Picture 1" descr="A diagram of a network&#10;&#10;Description automatically generated"/>
+                          <pic:cNvPicPr/>
+                        </pic:nvPicPr>
+                        <pic:blipFill>
+                          <a:blip r:embed="rId19"/>
+                          <a:stretch>
+                            <a:fillRect/>
+                          </a:stretch>
+                        </pic:blipFill>
+                        <pic:spPr>
+                          <a:xfrm>
+                            <a:off x="0" y="0"/>
+                            <a:ext cx="1280160" cy="1235675"/>
+                          </a:xfrm>
+                          <a:prstGeom prst="rect">
+                            <a:avLst/>
+                          </a:prstGeom>
+                        </pic:spPr>
+                      </pic:pic>
+                    </a:graphicData>
+                  </a:graphic>
+                </wp:inline>
+              </w:drawing>
+            </w:r>
+          </w:p>
+        </w:tc>
+      </w:tr>
+    </w:tbl>
+    <w:p>
+      <w:pPr>
+        <w:rPr>
+          <w:rFonts w:ascii="Times New Roman" w:eastAsiaTheme="minorEastAsia" w:hAnsi="Times New Roman" w:cs="Times New Roman"/>
+        </w:rPr>
+      </w:pPr>
+    </w:p>
+    <w:p>
+      <w:pPr>
+        <w:pStyle w:val="Heading3"/>
+        <w:spacing w:before="360" w:line="276" w:lineRule="auto"/>
+        <w:jc w:val="center"/>
+        <w:rPr>
+          <w:rFonts w:ascii="Times New Roman" w:hAnsi="Times New Roman" w:cs="Times New Roman"/>
+          <w:b/>
+          <w:bCs/>
+          <w:smallCaps/>
+          <w:color w:val="auto"/>
+          <w:sz w:val="22"/>
+          <w:szCs w:val="22"/>
+        </w:rPr>
+      </w:pPr>
+      <w:r>
+        <w:rPr>
+          <w:rFonts w:ascii="Times New Roman" w:hAnsi="Times New Roman" w:cs="Times New Roman"/>
+          <w:b/>
+          <w:bCs/>
+          <w:smallCaps/>
+          <w:color w:val="auto"/>
+          <w:sz w:val="22"/>
+          <w:szCs w:val="22"/>
+        </w:rPr>
+        <w:t>Independent Sets</w:t>
+      </w:r>
+    </w:p>
+    <w:p>
+      <w:pPr>
+        <w:shd w:val="clear" w:color="auto" w:fill="FFFFFF"/>
+        <w:spacing w:after="300" w:line="240" w:lineRule="auto"/>
+        <w:jc w:val="center"/>
+        <w:rPr>
+          <w:rFonts w:asciiTheme="majorHAnsi" w:hAnsiTheme="majorHAnsi" w:cstheme="majorHAnsi"/>
+          <w:i/>
+          <w:iCs/>
+          <w:color w:val="7F7F7F" w:themeColor="text1" w:themeTint="80"/>
+          <w:sz w:val="21"/>
+          <w:szCs w:val="21"/>
+        </w:rPr>
+      </w:pPr>
+      <w:r>
+        <w:rPr>
+          <w:rFonts w:asciiTheme="majorHAnsi" w:hAnsiTheme="majorHAnsi" w:cstheme="majorHAnsi"/>
+          <w:i/>
+          <w:iCs/>
+          <w:color w:val="7F7F7F" w:themeColor="text1" w:themeTint="80"/>
+          <w:sz w:val="21"/>
+          <w:szCs w:val="21"/>
+        </w:rPr>
+        <w:t xml:space="preserve">An induced subgraph with no edges, obtained by complementing a </w:t>
+      </w:r>
+      <w:proofErr w:type="gramStart"/>
+      <w:r>
+        <w:rPr>
+          <w:rFonts w:asciiTheme="majorHAnsi" w:hAnsiTheme="majorHAnsi" w:cstheme="majorHAnsi"/>
+          <w:i/>
+          <w:iCs/>
+          <w:color w:val="7F7F7F" w:themeColor="text1" w:themeTint="80"/>
+          <w:sz w:val="21"/>
+          <w:szCs w:val="21"/>
+        </w:rPr>
+        <w:t>clique</w:t>
+      </w:r>
+      <w:proofErr w:type="gramEnd"/>
+    </w:p>
+    <w:tbl>
+      <w:tblPr>
+        <w:tblStyle w:val="TableGrid"/>
+        <w:tblW w:w="0" w:type="auto"/>
+        <w:jc w:val="center"/>
+        <w:tblBorders>
+          <w:top w:val="none" w:sz="0" w:space="0" w:color="auto"/>
+          <w:left w:val="none" w:sz="0" w:space="0" w:color="auto"/>
+          <w:bottom w:val="none" w:sz="0" w:space="0" w:color="auto"/>
+          <w:right w:val="none" w:sz="0" w:space="0" w:color="auto"/>
+          <w:insideH w:val="none" w:sz="0" w:space="0" w:color="auto"/>
+          <w:insideV w:val="none" w:sz="0" w:space="0" w:color="auto"/>
+        </w:tblBorders>
+        <w:tblLook w:val="0780" w:firstRow="0" w:lastRow="0" w:firstColumn="1" w:lastColumn="1" w:noHBand="1" w:noVBand="1"/>
+      </w:tblPr>
+      <w:tblGrid>
+        <w:gridCol w:w="3312"/>
+        <w:gridCol w:w="3312"/>
+      </w:tblGrid>
+      <w:tr>
+        <w:trPr>
+          <w:trHeight w:val="2016"/>
+          <w:jc w:val="center"/>
+        </w:trPr>
+        <w:tc>
+          <w:tcPr>
+            <w:tcW w:w="3312" w:type="dxa"/>
+            <w:vAlign w:val="center"/>
+          </w:tcPr>
+          <w:p>
+            <w:pPr>
+              <w:jc w:val="center"/>
+              <w:rPr>
+                <w:rFonts w:asciiTheme="majorHAnsi" w:hAnsiTheme="majorHAnsi" w:cstheme="majorHAnsi"/>
+              </w:rPr>
+            </w:pPr>
+            <w:r>
+              <w:rPr>
+                <w:noProof/>
+              </w:rPr>
+              <w:lastRenderedPageBreak/>
+              <w:drawing>
+                <wp:inline distT="0" distB="0" distL="0" distR="0" wp14:anchorId="1B226602" wp14:editId="11B02582">
+                  <wp:extent cx="1280160" cy="1240618"/>
+                  <wp:effectExtent l="0" t="0" r="0" b="0"/>
+                  <wp:docPr id="132290861" name="Picture 1" descr="A diagram of a network&#10;&#10;Description automatically generated"/>
+                  <wp:cNvGraphicFramePr>
+                    <a:graphicFrameLocks xmlns:a="http://schemas.openxmlformats.org/drawingml/2006/main" noChangeAspect="1"/>
+                  </wp:cNvGraphicFramePr>
+                  <a:graphic xmlns:a="http://schemas.openxmlformats.org/drawingml/2006/main">
+                    <a:graphicData uri="http://schemas.openxmlformats.org/drawingml/2006/picture">
+                      <pic:pic xmlns:pic="http://schemas.openxmlformats.org/drawingml/2006/picture">
+                        <pic:nvPicPr>
+                          <pic:cNvPr id="132290861" name="Picture 1" descr="A diagram of a network&#10;&#10;Description automatically generated"/>
+                          <pic:cNvPicPr/>
+                        </pic:nvPicPr>
+                        <pic:blipFill>
+                          <a:blip r:embed="rId20"/>
+                          <a:stretch>
+                            <a:fillRect/>
+                          </a:stretch>
+                        </pic:blipFill>
+                        <pic:spPr>
+                          <a:xfrm>
+                            <a:off x="0" y="0"/>
+                            <a:ext cx="1280160" cy="1240618"/>
+                          </a:xfrm>
+                          <a:prstGeom prst="rect">
+                            <a:avLst/>
+                          </a:prstGeom>
+                        </pic:spPr>
+                      </pic:pic>
+                    </a:graphicData>
+                  </a:graphic>
+                </wp:inline>
+              </w:drawing>
+            </w:r>
+          </w:p>
+        </w:tc>
+        <w:tc>
+          <w:tcPr>
+            <w:tcW w:w="3312" w:type="dxa"/>
+            <w:vAlign w:val="center"/>
+          </w:tcPr>
+          <w:p>
+            <w:pPr>
+              <w:jc w:val="center"/>
+              <w:rPr>
+                <w:rFonts w:asciiTheme="majorHAnsi" w:hAnsiTheme="majorHAnsi" w:cstheme="majorHAnsi"/>
+              </w:rPr>
+            </w:pPr>
+            <w:r>
+              <w:rPr>
+                <w:noProof/>
+              </w:rPr>
+              <w:drawing>
+                <wp:inline distT="0" distB="0" distL="0" distR="0" wp14:anchorId="2D9BAA58" wp14:editId="47E2BBB3">
+                  <wp:extent cx="1280160" cy="1240465"/>
+                  <wp:effectExtent l="0" t="0" r="0" b="0"/>
+                  <wp:docPr id="1553075236" name="Picture 1" descr="A diagram of a triangle&#10;&#10;Description automatically generated"/>
+                  <wp:cNvGraphicFramePr>
+                    <a:graphicFrameLocks xmlns:a="http://schemas.openxmlformats.org/drawingml/2006/main" noChangeAspect="1"/>
+                  </wp:cNvGraphicFramePr>
+                  <a:graphic xmlns:a="http://schemas.openxmlformats.org/drawingml/2006/main">
+                    <a:graphicData uri="http://schemas.openxmlformats.org/drawingml/2006/picture">
+                      <pic:pic xmlns:pic="http://schemas.openxmlformats.org/drawingml/2006/picture">
+                        <pic:nvPicPr>
+                          <pic:cNvPr id="1553075236" name="Picture 1" descr="A diagram of a triangle&#10;&#10;Description automatically generated"/>
+                          <pic:cNvPicPr/>
+                        </pic:nvPicPr>
+                        <pic:blipFill>
+                          <a:blip r:embed="rId21"/>
+                          <a:stretch>
+                            <a:fillRect/>
+                          </a:stretch>
+                        </pic:blipFill>
+                        <pic:spPr>
+                          <a:xfrm>
+                            <a:off x="0" y="0"/>
+                            <a:ext cx="1280160" cy="1240465"/>
+                          </a:xfrm>
+                          <a:prstGeom prst="rect">
+                            <a:avLst/>
+                          </a:prstGeom>
+                        </pic:spPr>
+                      </pic:pic>
+                    </a:graphicData>
+                  </a:graphic>
+                </wp:inline>
+              </w:drawing>
+            </w:r>
+          </w:p>
+        </w:tc>
+      </w:tr>
+      <w:tr>
+        <w:trPr>
+          <w:trHeight w:val="432"/>
+          <w:jc w:val="center"/>
+        </w:trPr>
+        <w:tc>
+          <w:tcPr>
+            <w:tcW w:w="3312" w:type="dxa"/>
+            <w:vAlign w:val="center"/>
+          </w:tcPr>
+          <w:p>
+            <w:pPr>
+              <w:jc w:val="center"/>
+              <w:rPr>
+                <w:rFonts w:asciiTheme="majorHAnsi" w:hAnsiTheme="majorHAnsi" w:cstheme="majorHAnsi"/>
+              </w:rPr>
+            </w:pPr>
+            <m:oMathPara>
+              <m:oMath>
+                <m:r>
+                  <w:rPr>
+                    <w:rFonts w:ascii="Cambria Math" w:hAnsi="Cambria Math" w:cs="Calibri"/>
+                  </w:rPr>
+                  <m:t>G</m:t>
+                </m:r>
+                <m:d>
+                  <m:dPr>
+                    <m:ctrlPr>
+                      <w:rPr>
+                        <w:rFonts w:ascii="Cambria Math" w:hAnsi="Cambria Math" w:cs="Calibri"/>
+                      </w:rPr>
+                    </m:ctrlPr>
+                  </m:dPr>
+                  <m:e>
+                    <m:r>
+                      <w:rPr>
+                        <w:rFonts w:ascii="Cambria Math" w:hAnsi="Cambria Math" w:cs="Calibri"/>
+                      </w:rPr>
+                      <m:t>V</m:t>
+                    </m:r>
+                    <m:r>
+                      <m:rPr>
+                        <m:sty m:val="p"/>
+                      </m:rPr>
+                      <w:rPr>
+                        <w:rFonts w:ascii="Cambria Math" w:hAnsi="Cambria Math" w:cs="Calibri"/>
+                      </w:rPr>
+                      <m:t>,</m:t>
+                    </m:r>
+                    <m:r>
+                      <w:rPr>
+                        <w:rFonts w:ascii="Cambria Math" w:hAnsi="Cambria Math" w:cs="Calibri"/>
+                      </w:rPr>
+                      <m:t>E</m:t>
+                    </m:r>
+                  </m:e>
+                </m:d>
+              </m:oMath>
+            </m:oMathPara>
+          </w:p>
+        </w:tc>
+        <w:tc>
+          <w:tcPr>
+            <w:tcW w:w="3312" w:type="dxa"/>
+            <w:vAlign w:val="center"/>
+          </w:tcPr>
+          <w:p>
+            <w:pPr>
+              <w:jc w:val="center"/>
+              <w:rPr>
+                <w:rFonts w:asciiTheme="majorHAnsi" w:hAnsiTheme="majorHAnsi" w:cstheme="majorHAnsi"/>
+              </w:rPr>
+            </w:pPr>
+            <m:oMathPara>
+              <m:oMath>
+                <m:acc>
+                  <m:accPr>
+                    <m:chr m:val="̅"/>
+                    <m:ctrlPr>
+                      <w:rPr>
+                        <w:rFonts w:ascii="Cambria Math" w:hAnsi="Cambria Math" w:cs="Calibri"/>
+                        <w:lang w:val=""/>
+                      </w:rPr>
+                    </m:ctrlPr>
+                  </m:accPr>
+                  <m:e>
+                    <m:r>
+                      <w:rPr>
+                        <w:rFonts w:ascii="Cambria Math" w:hAnsi="Cambria Math" w:cs="Calibri"/>
+                        <w:lang w:val=""/>
+                      </w:rPr>
+                      <m:t>G</m:t>
+                    </m:r>
+                  </m:e>
+                </m:acc>
+                <m:d>
+                  <m:dPr>
+                    <m:ctrlPr>
+                      <w:rPr>
+                        <w:rFonts w:ascii="Cambria Math" w:hAnsi="Cambria Math" w:cs="Calibri"/>
+                        <w:lang w:val=""/>
+                      </w:rPr>
+                    </m:ctrlPr>
+                  </m:dPr>
+                  <m:e>
+                    <m:r>
+                      <w:rPr>
+                        <w:rFonts w:ascii="Cambria Math" w:hAnsi="Cambria Math" w:cs="Calibri"/>
+                        <w:lang w:val=""/>
+                      </w:rPr>
+                      <m:t>V</m:t>
+                    </m:r>
+                    <m:r>
+                      <m:rPr>
+                        <m:sty m:val="p"/>
+                      </m:rPr>
+                      <w:rPr>
+                        <w:rFonts w:ascii="Cambria Math" w:hAnsi="Cambria Math" w:cs="Calibri"/>
+                        <w:lang w:val=""/>
+                      </w:rPr>
+                      <m:t>,</m:t>
+                    </m:r>
+                    <m:acc>
+                      <m:accPr>
+                        <m:chr m:val="̅"/>
+                        <m:ctrlPr>
+                          <w:rPr>
+                            <w:rFonts w:ascii="Cambria Math" w:hAnsi="Cambria Math" w:cs="Calibri"/>
+                            <w:lang w:val=""/>
+                          </w:rPr>
+                        </m:ctrlPr>
+                      </m:accPr>
+                      <m:e>
+                        <m:r>
+                          <w:rPr>
+                            <w:rFonts w:ascii="Cambria Math" w:hAnsi="Cambria Math" w:cs="Calibri"/>
+                            <w:lang w:val=""/>
+                          </w:rPr>
+                          <m:t>E</m:t>
+                        </m:r>
+                      </m:e>
+                    </m:acc>
+                  </m:e>
+                </m:d>
+              </m:oMath>
+            </m:oMathPara>
+          </w:p>
+        </w:tc>
+      </w:tr>
+      <w:tr>
+        <w:trPr>
+          <w:trHeight w:val="576"/>
+          <w:jc w:val="center"/>
+        </w:trPr>
+        <w:tc>
+          <w:tcPr>
+            <w:tcW w:w="3312" w:type="dxa"/>
+            <w:vAlign w:val="center"/>
+          </w:tcPr>
+          <w:p>
+            <w:pPr>
+              <w:jc w:val="center"/>
+              <w:rPr>
+                <w:rFonts w:ascii="Times New Roman" w:eastAsia="Times New Roman" w:hAnsi="Times New Roman" w:cs="Times New Roman"/>
+                <w:iCs/>
+                <w:color w:val="7F7F7F" w:themeColor="text1" w:themeTint="80"/>
+              </w:rPr>
+            </w:pPr>
+            <w:r>
+              <w:rPr>
+                <w:rFonts w:asciiTheme="majorHAnsi" w:hAnsiTheme="majorHAnsi" w:cstheme="majorHAnsi"/>
+                <w:i/>
+                <w:iCs/>
+                <w:noProof/>
+                <w:color w:val="7F7F7F" w:themeColor="text1" w:themeTint="80"/>
+              </w:rPr>
+              <w:t xml:space="preserve">To verify the independence of a set in graph </w:t>
+            </w:r>
+            <m:oMath>
+              <m:r>
+                <w:rPr>
+                  <w:rFonts w:ascii="Cambria Math" w:hAnsi="Cambria Math" w:cstheme="majorHAnsi"/>
+                  <w:noProof/>
+                  <w:color w:val="7F7F7F" w:themeColor="text1" w:themeTint="80"/>
+                </w:rPr>
+                <m:t>G</m:t>
+              </m:r>
+              <m:d>
+                <m:dPr>
+                  <m:ctrlPr>
+                    <w:rPr>
+                      <w:rFonts w:ascii="Cambria Math" w:hAnsi="Cambria Math" w:cstheme="majorHAnsi"/>
+                      <w:i/>
+                      <w:iCs/>
+                      <w:noProof/>
+                      <w:color w:val="7F7F7F" w:themeColor="text1" w:themeTint="80"/>
+                    </w:rPr>
+                  </m:ctrlPr>
+                </m:dPr>
+                <m:e>
+                  <m:r>
+                    <w:rPr>
+                      <w:rFonts w:ascii="Cambria Math" w:hAnsi="Cambria Math" w:cstheme="majorHAnsi"/>
+                      <w:noProof/>
+                      <w:color w:val="7F7F7F" w:themeColor="text1" w:themeTint="80"/>
+                    </w:rPr>
+                    <m:t>V,E</m:t>
+                  </m:r>
+                </m:e>
+              </m:d>
+            </m:oMath>
+          </w:p>
+        </w:tc>
+        <w:tc>
+          <w:tcPr>
+            <w:tcW w:w="3312" w:type="dxa"/>
+            <w:vAlign w:val="center"/>
+          </w:tcPr>
+          <w:p>
+            <w:pPr>
+              <w:jc w:val="center"/>
+              <w:rPr>
+                <w:rFonts w:ascii="Times New Roman" w:eastAsia="Times New Roman" w:hAnsi="Times New Roman" w:cs="Times New Roman"/>
+                <w:color w:val="7F7F7F" w:themeColor="text1" w:themeTint="80"/>
+                <w:lang w:val=""/>
+              </w:rPr>
+            </w:pPr>
+            <w:r>
+              <w:rPr>
+                <w:rFonts w:asciiTheme="majorHAnsi" w:hAnsiTheme="majorHAnsi" w:cstheme="majorHAnsi"/>
+                <w:i/>
+                <w:iCs/>
+                <w:noProof/>
+                <w:color w:val="7F7F7F" w:themeColor="text1" w:themeTint="80"/>
+              </w:rPr>
+              <w:t xml:space="preserve">check if it forms a clique in the complement graph </w:t>
+            </w:r>
+            <m:oMath>
+              <m:acc>
+                <m:accPr>
+                  <m:chr m:val="̅"/>
+                  <m:ctrlPr>
+                    <w:rPr>
+                      <w:rFonts w:ascii="Cambria Math" w:hAnsi="Cambria Math" w:cstheme="majorHAnsi"/>
+                      <w:i/>
+                      <w:iCs/>
+                      <w:noProof/>
+                      <w:color w:val="7F7F7F" w:themeColor="text1" w:themeTint="80"/>
+                    </w:rPr>
+                  </m:ctrlPr>
+                </m:accPr>
+                <m:e>
+                  <m:r>
+                    <w:rPr>
+                      <w:rFonts w:ascii="Cambria Math" w:hAnsi="Cambria Math" w:cstheme="majorHAnsi"/>
+                      <w:noProof/>
+                      <w:color w:val="7F7F7F" w:themeColor="text1" w:themeTint="80"/>
+                    </w:rPr>
+                    <m:t>G</m:t>
+                  </m:r>
+                </m:e>
+              </m:acc>
+              <m:d>
+                <m:dPr>
+                  <m:ctrlPr>
+                    <w:rPr>
+                      <w:rFonts w:ascii="Cambria Math" w:hAnsi="Cambria Math" w:cstheme="majorHAnsi"/>
+                      <w:i/>
+                      <w:iCs/>
+                      <w:noProof/>
+                      <w:color w:val="7F7F7F" w:themeColor="text1" w:themeTint="80"/>
+                    </w:rPr>
+                  </m:ctrlPr>
+                </m:dPr>
+                <m:e>
+                  <m:r>
+                    <w:rPr>
+                      <w:rFonts w:ascii="Cambria Math" w:hAnsi="Cambria Math" w:cstheme="majorHAnsi"/>
+                      <w:noProof/>
+                      <w:color w:val="7F7F7F" w:themeColor="text1" w:themeTint="80"/>
+                    </w:rPr>
+                    <m:t>V,</m:t>
+                  </m:r>
+                  <m:acc>
+                    <m:accPr>
+                      <m:chr m:val="̅"/>
+                      <m:ctrlPr>
+                        <w:rPr>
+                          <w:rFonts w:ascii="Cambria Math" w:hAnsi="Cambria Math" w:cstheme="majorHAnsi"/>
+                          <w:i/>
+                          <w:iCs/>
+                          <w:noProof/>
+                          <w:color w:val="7F7F7F" w:themeColor="text1" w:themeTint="80"/>
+                        </w:rPr>
+                      </m:ctrlPr>
+                    </m:accPr>
+                    <m:e>
+                      <m:r>
+                        <w:rPr>
+                          <w:rFonts w:ascii="Cambria Math" w:hAnsi="Cambria Math" w:cstheme="majorHAnsi"/>
+                          <w:noProof/>
+                          <w:color w:val="7F7F7F" w:themeColor="text1" w:themeTint="80"/>
+                        </w:rPr>
+                        <m:t>E</m:t>
+                      </m:r>
+                    </m:e>
+                  </m:acc>
+                </m:e>
+              </m:d>
+            </m:oMath>
+            <w:r>
+              <w:rPr>
+                <w:rFonts w:asciiTheme="majorHAnsi" w:hAnsiTheme="majorHAnsi" w:cstheme="majorHAnsi"/>
+                <w:i/>
+                <w:iCs/>
+                <w:noProof/>
+                <w:color w:val="7F7F7F" w:themeColor="text1" w:themeTint="80"/>
+              </w:rPr>
+              <w:t>.</w:t>
+            </w:r>
+          </w:p>
+        </w:tc>
+      </w:tr>
+    </w:tbl>
+    <w:p>
+      <w:pPr>
+        <w:spacing w:after="0" w:line="240" w:lineRule="auto"/>
+        <w:rPr>
+          <w:rFonts w:eastAsiaTheme="minorEastAsia"/>
+        </w:rPr>
+      </w:pPr>
+    </w:p>
+    <w:tbl>
+      <w:tblPr>
+        <w:tblStyle w:val="TableGrid"/>
+        <w:tblW w:w="0" w:type="auto"/>
+        <w:jc w:val="center"/>
+        <w:tblBorders>
+          <w:top w:val="none" w:sz="0" w:space="0" w:color="auto"/>
+          <w:left w:val="none" w:sz="0" w:space="0" w:color="auto"/>
+          <w:bottom w:val="none" w:sz="0" w:space="0" w:color="auto"/>
+          <w:right w:val="none" w:sz="0" w:space="0" w:color="auto"/>
+          <w:insideH w:val="none" w:sz="0" w:space="0" w:color="auto"/>
+          <w:insideV w:val="none" w:sz="0" w:space="0" w:color="auto"/>
+        </w:tblBorders>
+        <w:tblLook w:val="04A0" w:firstRow="1" w:lastRow="0" w:firstColumn="1" w:lastColumn="0" w:noHBand="0" w:noVBand="1"/>
+      </w:tblPr>
+      <w:tblGrid>
+        <w:gridCol w:w="1728"/>
+        <w:gridCol w:w="2736"/>
+        <w:gridCol w:w="2736"/>
+      </w:tblGrid>
+      <w:tr>
+        <w:trPr>
+          <w:trHeight w:val="562"/>
+          <w:jc w:val="center"/>
+        </w:trPr>
+        <w:tc>
+          <w:tcPr>
+            <w:tcW w:w="1728" w:type="dxa"/>
+            <w:tcBorders>
+              <w:bottom w:val="single" w:sz="4" w:space="0" w:color="BFBFBF" w:themeColor="background1" w:themeShade="BF"/>
+            </w:tcBorders>
+            <w:vAlign w:val="center"/>
+          </w:tcPr>
+          <w:p>
+            <w:pPr>
+              <w:shd w:val="clear" w:color="auto" w:fill="FFFFFF"/>
+              <w:jc w:val="center"/>
+              <w:rPr>
+                <w:rFonts w:ascii="Times New Roman" w:eastAsia="Calibri" w:hAnsi="Times New Roman" w:cs="Times New Roman"/>
+                <w:iCs/>
+              </w:rPr>
+            </w:pPr>
+          </w:p>
+        </w:tc>
+        <w:tc>
+          <w:tcPr>
+            <w:tcW w:w="2736" w:type="dxa"/>
+            <w:tcBorders>
+              <w:left w:val="nil"/>
+              <w:bottom w:val="single" w:sz="4" w:space="0" w:color="BFBFBF" w:themeColor="background1" w:themeShade="BF"/>
+            </w:tcBorders>
+            <w:vAlign w:val="center"/>
+          </w:tcPr>
+          <w:p>
+            <w:pPr>
+              <w:jc w:val="center"/>
+              <w:rPr>
+                <w:noProof/>
+              </w:rPr>
+            </w:pPr>
+            <m:oMathPara>
+              <m:oMath>
+                <m:r>
+                  <w:rPr>
+                    <w:rFonts w:ascii="Cambria Math" w:hAnsi="Cambria Math" w:cs="Calibri"/>
+                    <w:color w:val="7F7F7F" w:themeColor="text1" w:themeTint="80"/>
+                    <w:sz w:val="20"/>
+                    <w:szCs w:val="20"/>
+                  </w:rPr>
+                  <m:t>G</m:t>
+                </m:r>
+                <m:d>
+                  <m:dPr>
+                    <m:ctrlPr>
+                      <w:rPr>
+                        <w:rFonts w:ascii="Cambria Math" w:hAnsi="Cambria Math" w:cs="Calibri"/>
+                        <w:color w:val="7F7F7F" w:themeColor="text1" w:themeTint="80"/>
+                        <w:sz w:val="20"/>
+                        <w:szCs w:val="20"/>
+                      </w:rPr>
+                    </m:ctrlPr>
+                  </m:dPr>
+                  <m:e>
+                    <m:r>
+                      <w:rPr>
+                        <w:rFonts w:ascii="Cambria Math" w:hAnsi="Cambria Math" w:cs="Calibri"/>
+                        <w:color w:val="7F7F7F" w:themeColor="text1" w:themeTint="80"/>
+                        <w:sz w:val="20"/>
+                        <w:szCs w:val="20"/>
+                      </w:rPr>
+                      <m:t>V</m:t>
+                    </m:r>
+                    <m:r>
+                      <m:rPr>
+                        <m:sty m:val="p"/>
+                      </m:rPr>
+                      <w:rPr>
+                        <w:rFonts w:ascii="Cambria Math" w:hAnsi="Cambria Math" w:cs="Calibri"/>
+                        <w:color w:val="7F7F7F" w:themeColor="text1" w:themeTint="80"/>
+                        <w:sz w:val="20"/>
+                        <w:szCs w:val="20"/>
+                      </w:rPr>
+                      <m:t>,</m:t>
+                    </m:r>
+                    <m:r>
+                      <w:rPr>
+                        <w:rFonts w:ascii="Cambria Math" w:hAnsi="Cambria Math" w:cs="Calibri"/>
+                        <w:color w:val="7F7F7F" w:themeColor="text1" w:themeTint="80"/>
+                        <w:sz w:val="20"/>
+                        <w:szCs w:val="20"/>
+                      </w:rPr>
+                      <m:t>E</m:t>
+                    </m:r>
+                  </m:e>
+                </m:d>
+              </m:oMath>
+            </m:oMathPara>
+          </w:p>
+        </w:tc>
+        <w:tc>
+          <w:tcPr>
+            <w:tcW w:w="2736" w:type="dxa"/>
+            <w:tcBorders>
+              <w:bottom w:val="single" w:sz="4" w:space="0" w:color="BFBFBF" w:themeColor="background1" w:themeShade="BF"/>
+            </w:tcBorders>
+            <w:vAlign w:val="center"/>
+          </w:tcPr>
+          <w:p>
+            <w:pPr>
+              <w:jc w:val="center"/>
+              <w:rPr>
+                <w:noProof/>
+              </w:rPr>
+            </w:pPr>
+            <m:oMathPara>
+              <m:oMath>
+                <m:acc>
+                  <m:accPr>
+                    <m:chr m:val="̅"/>
+                    <m:ctrlPr>
+                      <w:rPr>
+                        <w:rFonts w:ascii="Cambria Math" w:hAnsi="Cambria Math" w:cs="Calibri"/>
+                        <w:i/>
+                        <w:iCs/>
+                        <w:color w:val="7F7F7F" w:themeColor="text1" w:themeTint="80"/>
+                        <w:sz w:val="20"/>
+                        <w:szCs w:val="20"/>
+                      </w:rPr>
+                    </m:ctrlPr>
+                  </m:accPr>
+                  <m:e>
+                    <m:r>
+                      <w:rPr>
+                        <w:rFonts w:ascii="Cambria Math" w:hAnsi="Cambria Math" w:cs="Calibri"/>
+                        <w:color w:val="7F7F7F" w:themeColor="text1" w:themeTint="80"/>
+                        <w:sz w:val="20"/>
+                        <w:szCs w:val="20"/>
+                      </w:rPr>
+                      <m:t>G</m:t>
+                    </m:r>
+                  </m:e>
+                </m:acc>
+                <m:d>
+                  <m:dPr>
+                    <m:ctrlPr>
+                      <w:rPr>
+                        <w:rFonts w:ascii="Cambria Math" w:hAnsi="Cambria Math" w:cs="Calibri"/>
+                        <w:i/>
+                        <w:iCs/>
+                        <w:color w:val="7F7F7F" w:themeColor="text1" w:themeTint="80"/>
+                        <w:sz w:val="20"/>
+                        <w:szCs w:val="20"/>
+                      </w:rPr>
+                    </m:ctrlPr>
+                  </m:dPr>
+                  <m:e>
+                    <m:r>
+                      <w:rPr>
+                        <w:rFonts w:ascii="Cambria Math" w:hAnsi="Cambria Math" w:cs="Calibri"/>
+                        <w:color w:val="7F7F7F" w:themeColor="text1" w:themeTint="80"/>
+                        <w:sz w:val="20"/>
+                        <w:szCs w:val="20"/>
+                      </w:rPr>
+                      <m:t>V,</m:t>
+                    </m:r>
+                    <m:acc>
+                      <m:accPr>
+                        <m:chr m:val="̅"/>
+                        <m:ctrlPr>
+                          <w:rPr>
+                            <w:rFonts w:ascii="Cambria Math" w:hAnsi="Cambria Math" w:cs="Calibri"/>
+                            <w:i/>
+                            <w:iCs/>
+                            <w:color w:val="7F7F7F" w:themeColor="text1" w:themeTint="80"/>
+                            <w:sz w:val="20"/>
+                            <w:szCs w:val="20"/>
+                          </w:rPr>
+                        </m:ctrlPr>
+                      </m:accPr>
+                      <m:e>
+                        <m:r>
+                          <w:rPr>
+                            <w:rFonts w:ascii="Cambria Math" w:hAnsi="Cambria Math" w:cs="Calibri"/>
+                            <w:color w:val="7F7F7F" w:themeColor="text1" w:themeTint="80"/>
+                            <w:sz w:val="20"/>
+                            <w:szCs w:val="20"/>
+                          </w:rPr>
+                          <m:t>E</m:t>
+                        </m:r>
+                      </m:e>
+                    </m:acc>
+                  </m:e>
+                </m:d>
+              </m:oMath>
+            </m:oMathPara>
+          </w:p>
+        </w:tc>
+      </w:tr>
+      <w:tr>
+        <w:trPr>
+          <w:trHeight w:val="562"/>
+          <w:jc w:val="center"/>
+        </w:trPr>
+        <w:tc>
+          <w:tcPr>
+            <w:tcW w:w="1728" w:type="dxa"/>
+            <w:tcBorders>
+              <w:top w:val="single" w:sz="4" w:space="0" w:color="BFBFBF" w:themeColor="background1" w:themeShade="BF"/>
+              <w:bottom w:val="dotted" w:sz="4" w:space="0" w:color="BFBFBF" w:themeColor="background1" w:themeShade="BF"/>
+              <w:right w:val="single" w:sz="4" w:space="0" w:color="BFBFBF" w:themeColor="background1" w:themeShade="BF"/>
+            </w:tcBorders>
+            <w:vAlign w:val="center"/>
+          </w:tcPr>
+          <w:p>
+            <w:pPr>
+              <w:shd w:val="clear" w:color="auto" w:fill="FFFFFF"/>
+              <w:jc w:val="center"/>
+              <w:rPr>
+                <w:rFonts w:asciiTheme="majorHAnsi" w:eastAsiaTheme="minorEastAsia" w:hAnsiTheme="majorHAnsi" w:cstheme="majorHAnsi"/>
+                <w:i/>
+                <w:iCs/>
+              </w:rPr>
+            </w:pPr>
+            <m:oMathPara>
+              <m:oMath>
+                <m:d>
+                  <m:dPr>
+                    <m:begChr m:val="{"/>
+                    <m:endChr m:val="}"/>
+                    <m:ctrlPr>
+                      <w:rPr>
+                        <w:rFonts w:ascii="Cambria Math" w:hAnsi="Cambria Math" w:cstheme="majorHAnsi"/>
+                        <w:i/>
+                        <w:iCs/>
+                      </w:rPr>
+                    </m:ctrlPr>
+                  </m:dPr>
+                  <m:e>
+                    <m:r>
+                      <w:rPr>
+                        <w:rFonts w:ascii="Cambria Math" w:hAnsi="Cambria Math" w:cstheme="majorHAnsi"/>
+                      </w:rPr>
+                      <m:t>B</m:t>
+                    </m:r>
+                    <m:r>
+                      <w:rPr>
+                        <w:rFonts w:ascii="Cambria Math" w:hAnsi="Cambria Math" w:cstheme="majorHAnsi"/>
+                      </w:rPr>
+                      <m:t>,</m:t>
+                    </m:r>
+                    <m:r>
+                      <w:rPr>
+                        <w:rFonts w:ascii="Cambria Math" w:hAnsi="Cambria Math" w:cstheme="majorHAnsi"/>
+                      </w:rPr>
+                      <m:t>D</m:t>
+                    </m:r>
+                  </m:e>
+                </m:d>
+              </m:oMath>
+            </m:oMathPara>
+          </w:p>
+        </w:tc>
+        <w:tc>
+          <w:tcPr>
+            <w:tcW w:w="2736" w:type="dxa"/>
+            <w:tcBorders>
+              <w:top w:val="single" w:sz="4" w:space="0" w:color="BFBFBF" w:themeColor="background1" w:themeShade="BF"/>
+              <w:left w:val="single" w:sz="4" w:space="0" w:color="BFBFBF" w:themeColor="background1" w:themeShade="BF"/>
+              <w:bottom w:val="dotted" w:sz="4" w:space="0" w:color="BFBFBF" w:themeColor="background1" w:themeShade="BF"/>
+            </w:tcBorders>
+            <w:vAlign w:val="center"/>
+          </w:tcPr>
+          <w:p>
+            <w:pPr>
+              <w:jc w:val="center"/>
+              <w:rPr>
+                <w:noProof/>
+              </w:rPr>
+            </w:pPr>
+            <w:r>
+              <w:rPr>
+                <w:noProof/>
+              </w:rPr>
+              <w:drawing>
+                <wp:inline distT="0" distB="0" distL="0" distR="0" wp14:anchorId="4FE795DA" wp14:editId="026CBDA4">
+                  <wp:extent cx="1280160" cy="1240618"/>
+                  <wp:effectExtent l="0" t="0" r="0" b="0"/>
+                  <wp:docPr id="768339223" name="Picture 1" descr="A diagram of a network&#10;&#10;Description automatically generated"/>
+                  <wp:cNvGraphicFramePr>
+                    <a:graphicFrameLocks xmlns:a="http://schemas.openxmlformats.org/drawingml/2006/main" noChangeAspect="1"/>
+                  </wp:cNvGraphicFramePr>
+                  <a:graphic xmlns:a="http://schemas.openxmlformats.org/drawingml/2006/main">
+                    <a:graphicData uri="http://schemas.openxmlformats.org/drawingml/2006/picture">
+                      <pic:pic xmlns:pic="http://schemas.openxmlformats.org/drawingml/2006/picture">
+                        <pic:nvPicPr>
+                          <pic:cNvPr id="768339223" name="Picture 1" descr="A diagram of a network&#10;&#10;Description automatically generated"/>
+                          <pic:cNvPicPr/>
+                        </pic:nvPicPr>
+                        <pic:blipFill>
+                          <a:blip r:embed="rId22"/>
+                          <a:stretch>
+                            <a:fillRect/>
+                          </a:stretch>
+                        </pic:blipFill>
+                        <pic:spPr>
+                          <a:xfrm>
+                            <a:off x="0" y="0"/>
+                            <a:ext cx="1280160" cy="1240618"/>
+                          </a:xfrm>
+                          <a:prstGeom prst="rect">
+                            <a:avLst/>
+                          </a:prstGeom>
+                        </pic:spPr>
+                      </pic:pic>
+                    </a:graphicData>
+                  </a:graphic>
+                </wp:inline>
+              </w:drawing>
+            </w:r>
+          </w:p>
+        </w:tc>
+        <w:tc>
+          <w:tcPr>
+            <w:tcW w:w="2736" w:type="dxa"/>
+            <w:tcBorders>
+              <w:top w:val="single" w:sz="4" w:space="0" w:color="BFBFBF" w:themeColor="background1" w:themeShade="BF"/>
+              <w:left w:val="nil"/>
+              <w:bottom w:val="dotted" w:sz="4" w:space="0" w:color="BFBFBF" w:themeColor="background1" w:themeShade="BF"/>
+            </w:tcBorders>
+            <w:vAlign w:val="center"/>
+          </w:tcPr>
+          <w:p>
+            <w:pPr>
+              <w:jc w:val="center"/>
+              <w:rPr>
+                <w:rFonts w:asciiTheme="majorHAnsi" w:hAnsiTheme="majorHAnsi" w:cstheme="majorHAnsi"/>
+                <w:i/>
+                <w:iCs/>
+                <w:color w:val="7F7F7F" w:themeColor="text1" w:themeTint="80"/>
+              </w:rPr>
+            </w:pPr>
+            <w:r>
+              <w:rPr>
+                <w:noProof/>
+              </w:rPr>
+              <w:drawing>
+                <wp:inline distT="0" distB="0" distL="0" distR="0" wp14:anchorId="20B3F035" wp14:editId="3212DA81">
+                  <wp:extent cx="1280160" cy="1230733"/>
+                  <wp:effectExtent l="0" t="0" r="0" b="7620"/>
+                  <wp:docPr id="642448259" name="Picture 1" descr="A diagram of a diagram&#10;&#10;Description automatically generated"/>
+                  <wp:cNvGraphicFramePr>
+                    <a:graphicFrameLocks xmlns:a="http://schemas.openxmlformats.org/drawingml/2006/main" noChangeAspect="1"/>
+                  </wp:cNvGraphicFramePr>
+                  <a:graphic xmlns:a="http://schemas.openxmlformats.org/drawingml/2006/main">
+                    <a:graphicData uri="http://schemas.openxmlformats.org/drawingml/2006/picture">
+                      <pic:pic xmlns:pic="http://schemas.openxmlformats.org/drawingml/2006/picture">
+                        <pic:nvPicPr>
+                          <pic:cNvPr id="642448259" name="Picture 1" descr="A diagram of a diagram&#10;&#10;Description automatically generated"/>
+                          <pic:cNvPicPr/>
+                        </pic:nvPicPr>
+                        <pic:blipFill>
+                          <a:blip r:embed="rId23"/>
+                          <a:stretch>
+                            <a:fillRect/>
+                          </a:stretch>
+                        </pic:blipFill>
+                        <pic:spPr>
+                          <a:xfrm>
+                            <a:off x="0" y="0"/>
+                            <a:ext cx="1280160" cy="1230733"/>
+                          </a:xfrm>
+                          <a:prstGeom prst="rect">
+                            <a:avLst/>
+                          </a:prstGeom>
+                        </pic:spPr>
+                      </pic:pic>
+                    </a:graphicData>
+                  </a:graphic>
+                </wp:inline>
+              </w:drawing>
+            </w:r>
+          </w:p>
+        </w:tc>
+      </w:tr>
+      <w:tr>
+        <w:trPr>
+          <w:trHeight w:val="562"/>
+          <w:jc w:val="center"/>
+        </w:trPr>
+        <w:tc>
+          <w:tcPr>
+            <w:tcW w:w="1728" w:type="dxa"/>
+            <w:tcBorders>
+              <w:top w:val="dotted" w:sz="4" w:space="0" w:color="BFBFBF" w:themeColor="background1" w:themeShade="BF"/>
+              <w:bottom w:val="dotted" w:sz="4" w:space="0" w:color="BFBFBF" w:themeColor="background1" w:themeShade="BF"/>
+              <w:right w:val="single" w:sz="4" w:space="0" w:color="BFBFBF" w:themeColor="background1" w:themeShade="BF"/>
+            </w:tcBorders>
+            <w:vAlign w:val="center"/>
+          </w:tcPr>
+          <w:p>
+            <w:pPr>
+              <w:shd w:val="clear" w:color="auto" w:fill="FFFFFF"/>
+              <w:jc w:val="center"/>
+              <w:rPr>
+                <w:rFonts w:ascii="Times New Roman" w:eastAsia="Times New Roman" w:hAnsi="Times New Roman" w:cs="Times New Roman"/>
+                <w:i/>
+                <w:iCs/>
+              </w:rPr>
+            </w:pPr>
+            <m:oMathPara>
+              <m:oMath>
+                <m:d>
+                  <m:dPr>
+                    <m:begChr m:val="{"/>
+                    <m:endChr m:val="}"/>
+                    <m:ctrlPr>
+                      <w:rPr>
+                        <w:rFonts w:ascii="Cambria Math" w:hAnsi="Cambria Math" w:cstheme="majorHAnsi"/>
+                        <w:i/>
+                        <w:iCs/>
+                      </w:rPr>
+                    </m:ctrlPr>
+                  </m:dPr>
+                  <m:e>
+                    <m:r>
+                      <w:rPr>
+                        <w:rFonts w:ascii="Cambria Math" w:hAnsi="Cambria Math" w:cstheme="majorHAnsi"/>
+                      </w:rPr>
+                      <m:t>C</m:t>
+                    </m:r>
+                    <m:r>
+                      <w:rPr>
+                        <w:rFonts w:ascii="Cambria Math" w:hAnsi="Cambria Math" w:cstheme="majorHAnsi"/>
+                      </w:rPr>
+                      <m:t>,</m:t>
+                    </m:r>
+                    <m:r>
+                      <w:rPr>
+                        <w:rFonts w:ascii="Cambria Math" w:hAnsi="Cambria Math" w:cstheme="majorHAnsi"/>
+                      </w:rPr>
+                      <m:t>D</m:t>
+                    </m:r>
+                  </m:e>
+                </m:d>
+              </m:oMath>
+            </m:oMathPara>
+          </w:p>
+        </w:tc>
+        <w:tc>
+          <w:tcPr>
+            <w:tcW w:w="2736" w:type="dxa"/>
+            <w:tcBorders>
+              <w:top w:val="dotted" w:sz="4" w:space="0" w:color="BFBFBF" w:themeColor="background1" w:themeShade="BF"/>
+              <w:left w:val="single" w:sz="4" w:space="0" w:color="BFBFBF" w:themeColor="background1" w:themeShade="BF"/>
+              <w:bottom w:val="dotted" w:sz="4" w:space="0" w:color="BFBFBF" w:themeColor="background1" w:themeShade="BF"/>
+            </w:tcBorders>
+            <w:vAlign w:val="center"/>
+          </w:tcPr>
+          <w:p>
+            <w:pPr>
+              <w:jc w:val="center"/>
+              <w:rPr>
+                <w:noProof/>
+              </w:rPr>
+            </w:pPr>
+            <w:r>
+              <w:rPr>
+                <w:noProof/>
+              </w:rPr>
+              <w:drawing>
+                <wp:inline distT="0" distB="0" distL="0" distR="0" wp14:anchorId="185548A7" wp14:editId="1AD0F494">
+                  <wp:extent cx="1280160" cy="1235675"/>
+                  <wp:effectExtent l="0" t="0" r="0" b="3175"/>
+                  <wp:docPr id="1347057976" name="Picture 1" descr="A diagram of a network&#10;&#10;Description automatically generated"/>
+                  <wp:cNvGraphicFramePr>
+                    <a:graphicFrameLocks xmlns:a="http://schemas.openxmlformats.org/drawingml/2006/main" noChangeAspect="1"/>
+                  </wp:cNvGraphicFramePr>
+                  <a:graphic xmlns:a="http://schemas.openxmlformats.org/drawingml/2006/main">
+                    <a:graphicData uri="http://schemas.openxmlformats.org/drawingml/2006/picture">
+                      <pic:pic xmlns:pic="http://schemas.openxmlformats.org/drawingml/2006/picture">
+                        <pic:nvPicPr>
+                          <pic:cNvPr id="1347057976" name="Picture 1" descr="A diagram of a network&#10;&#10;Description automatically generated"/>
+                          <pic:cNvPicPr/>
+                        </pic:nvPicPr>
+                        <pic:blipFill>
+                          <a:blip r:embed="rId24"/>
+                          <a:stretch>
+                            <a:fillRect/>
+                          </a:stretch>
+                        </pic:blipFill>
+                        <pic:spPr>
+                          <a:xfrm>
+                            <a:off x="0" y="0"/>
+                            <a:ext cx="1280160" cy="1235675"/>
+                          </a:xfrm>
+                          <a:prstGeom prst="rect">
+                            <a:avLst/>
+                          </a:prstGeom>
+                        </pic:spPr>
+                      </pic:pic>
+                    </a:graphicData>
+                  </a:graphic>
+                </wp:inline>
+              </w:drawing>
+            </w:r>
+          </w:p>
+        </w:tc>
+        <w:tc>
+          <w:tcPr>
+            <w:tcW w:w="2736" w:type="dxa"/>
+            <w:tcBorders>
+              <w:top w:val="dotted" w:sz="4" w:space="0" w:color="BFBFBF" w:themeColor="background1" w:themeShade="BF"/>
+              <w:left w:val="nil"/>
+              <w:bottom w:val="dotted" w:sz="4" w:space="0" w:color="BFBFBF" w:themeColor="background1" w:themeShade="BF"/>
+            </w:tcBorders>
+            <w:vAlign w:val="center"/>
+          </w:tcPr>
+          <w:p>
+            <w:pPr>
+              <w:jc w:val="center"/>
+              <w:rPr>
+                <w:noProof/>
+              </w:rPr>
+            </w:pPr>
+            <w:r>
+              <w:rPr>
+                <w:noProof/>
+              </w:rPr>
+              <w:drawing>
+                <wp:inline distT="0" distB="0" distL="0" distR="0" wp14:anchorId="5D43974C" wp14:editId="05102E08">
+                  <wp:extent cx="1280160" cy="1240771"/>
+                  <wp:effectExtent l="0" t="0" r="0" b="0"/>
+                  <wp:docPr id="223999061" name="Picture 1" descr="A diagram of a network&#10;&#10;Description automatically generated"/>
+                  <wp:cNvGraphicFramePr>
+                    <a:graphicFrameLocks xmlns:a="http://schemas.openxmlformats.org/drawingml/2006/main" noChangeAspect="1"/>
+                  </wp:cNvGraphicFramePr>
+                  <a:graphic xmlns:a="http://schemas.openxmlformats.org/drawingml/2006/main">
+                    <a:graphicData uri="http://schemas.openxmlformats.org/drawingml/2006/picture">
+                      <pic:pic xmlns:pic="http://schemas.openxmlformats.org/drawingml/2006/picture">
+                        <pic:nvPicPr>
+                          <pic:cNvPr id="223999061" name="Picture 1" descr="A diagram of a network&#10;&#10;Description automatically generated"/>
+                          <pic:cNvPicPr/>
+                        </pic:nvPicPr>
+                        <pic:blipFill>
+                          <a:blip r:embed="rId25"/>
+                          <a:stretch>
+                            <a:fillRect/>
+                          </a:stretch>
+                        </pic:blipFill>
+                        <pic:spPr>
+                          <a:xfrm>
+                            <a:off x="0" y="0"/>
+                            <a:ext cx="1280160" cy="1240771"/>
+                          </a:xfrm>
+                          <a:prstGeom prst="rect">
+                            <a:avLst/>
+                          </a:prstGeom>
+                        </pic:spPr>
+                      </pic:pic>
+                    </a:graphicData>
+                  </a:graphic>
+                </wp:inline>
+              </w:drawing>
+            </w:r>
+          </w:p>
+        </w:tc>
+      </w:tr>
+      <w:tr>
+        <w:trPr>
+          <w:trHeight w:val="562"/>
+          <w:jc w:val="center"/>
+        </w:trPr>
+        <w:tc>
+          <w:tcPr>
+            <w:tcW w:w="1728" w:type="dxa"/>
+            <w:tcBorders>
+              <w:top w:val="dotted" w:sz="4" w:space="0" w:color="BFBFBF" w:themeColor="background1" w:themeShade="BF"/>
+              <w:bottom w:val="dotted" w:sz="4" w:space="0" w:color="BFBFBF" w:themeColor="background1" w:themeShade="BF"/>
+              <w:right w:val="single" w:sz="4" w:space="0" w:color="BFBFBF" w:themeColor="background1" w:themeShade="BF"/>
+            </w:tcBorders>
+            <w:vAlign w:val="center"/>
+          </w:tcPr>
+          <w:p>
+            <w:pPr>
+              <w:shd w:val="clear" w:color="auto" w:fill="FFFFFF"/>
+              <w:jc w:val="center"/>
+              <w:rPr>
+                <w:rFonts w:ascii="Times New Roman" w:eastAsia="Times New Roman" w:hAnsi="Times New Roman" w:cs="Times New Roman"/>
+                <w:i/>
+                <w:iCs/>
+              </w:rPr>
+            </w:pPr>
+            <m:oMathPara>
+              <m:oMath>
+                <m:d>
+                  <m:dPr>
+                    <m:begChr m:val="{"/>
+                    <m:endChr m:val="}"/>
+                    <m:ctrlPr>
+                      <w:rPr>
+                        <w:rFonts w:ascii="Cambria Math" w:hAnsi="Cambria Math" w:cstheme="majorHAnsi"/>
+                        <w:i/>
+                        <w:iCs/>
+                      </w:rPr>
+                    </m:ctrlPr>
+                  </m:dPr>
+                  <m:e>
+                    <m:r>
+                      <w:rPr>
+                        <w:rFonts w:ascii="Cambria Math" w:hAnsi="Cambria Math" w:cstheme="majorHAnsi"/>
+                      </w:rPr>
+                      <m:t>D,E</m:t>
+                    </m:r>
+                  </m:e>
+                </m:d>
+              </m:oMath>
+            </m:oMathPara>
+          </w:p>
+        </w:tc>
+        <w:tc>
+          <w:tcPr>
+            <w:tcW w:w="2736" w:type="dxa"/>
+            <w:tcBorders>
+              <w:top w:val="dotted" w:sz="4" w:space="0" w:color="BFBFBF" w:themeColor="background1" w:themeShade="BF"/>
+              <w:left w:val="single" w:sz="4" w:space="0" w:color="BFBFBF" w:themeColor="background1" w:themeShade="BF"/>
+              <w:bottom w:val="dotted" w:sz="4" w:space="0" w:color="BFBFBF" w:themeColor="background1" w:themeShade="BF"/>
+            </w:tcBorders>
+            <w:vAlign w:val="center"/>
+          </w:tcPr>
+          <w:p>
+            <w:pPr>
+              <w:jc w:val="center"/>
+              <w:rPr>
+                <w:noProof/>
+              </w:rPr>
+            </w:pPr>
+            <w:r>
+              <w:rPr>
+                <w:noProof/>
+              </w:rPr>
+              <w:drawing>
+                <wp:inline distT="0" distB="0" distL="0" distR="0" wp14:anchorId="58C2A034" wp14:editId="3D88C6AE">
+                  <wp:extent cx="1280160" cy="1240618"/>
+                  <wp:effectExtent l="0" t="0" r="0" b="0"/>
+                  <wp:docPr id="1419515033" name="Picture 1" descr="A diagram of a network&#10;&#10;Description automatically generated"/>
+                  <wp:cNvGraphicFramePr>
+                    <a:graphicFrameLocks xmlns:a="http://schemas.openxmlformats.org/drawingml/2006/main" noChangeAspect="1"/>
+                  </wp:cNvGraphicFramePr>
+                  <a:graphic xmlns:a="http://schemas.openxmlformats.org/drawingml/2006/main">
+                    <a:graphicData uri="http://schemas.openxmlformats.org/drawingml/2006/picture">
+                      <pic:pic xmlns:pic="http://schemas.openxmlformats.org/drawingml/2006/picture">
+                        <pic:nvPicPr>
+                          <pic:cNvPr id="1419515033" name="Picture 1" descr="A diagram of a network&#10;&#10;Description automatically generated"/>
+                          <pic:cNvPicPr/>
+                        </pic:nvPicPr>
+                        <pic:blipFill>
+                          <a:blip r:embed="rId26"/>
+                          <a:stretch>
+                            <a:fillRect/>
+                          </a:stretch>
+                        </pic:blipFill>
+                        <pic:spPr>
+                          <a:xfrm>
+                            <a:off x="0" y="0"/>
+                            <a:ext cx="1280160" cy="1240618"/>
+                          </a:xfrm>
+                          <a:prstGeom prst="rect">
+                            <a:avLst/>
+                          </a:prstGeom>
+                        </pic:spPr>
+                      </pic:pic>
+                    </a:graphicData>
+                  </a:graphic>
+                </wp:inline>
+              </w:drawing>
+            </w:r>
+          </w:p>
+        </w:tc>
+        <w:tc>
+          <w:tcPr>
+            <w:tcW w:w="2736" w:type="dxa"/>
+            <w:tcBorders>
+              <w:top w:val="dotted" w:sz="4" w:space="0" w:color="BFBFBF" w:themeColor="background1" w:themeShade="BF"/>
+              <w:left w:val="nil"/>
+              <w:bottom w:val="dotted" w:sz="4" w:space="0" w:color="BFBFBF" w:themeColor="background1" w:themeShade="BF"/>
+            </w:tcBorders>
+            <w:vAlign w:val="center"/>
+          </w:tcPr>
+          <w:p>
+            <w:pPr>
+              <w:jc w:val="center"/>
+              <w:rPr>
+                <w:noProof/>
+              </w:rPr>
+            </w:pPr>
+            <w:r>
+              <w:rPr>
+                <w:noProof/>
+              </w:rPr>
+              <w:drawing>
+                <wp:inline distT="0" distB="0" distL="0" distR="0" wp14:anchorId="433AC83E" wp14:editId="4120D3DB">
+                  <wp:extent cx="1280160" cy="1230923"/>
+                  <wp:effectExtent l="0" t="0" r="0" b="7620"/>
+                  <wp:docPr id="860620345" name="Picture 1" descr="A diagram of a network&#10;&#10;Description automatically generated with medium confidence"/>
+                  <wp:cNvGraphicFramePr>
+                    <a:graphicFrameLocks xmlns:a="http://schemas.openxmlformats.org/drawingml/2006/main" noChangeAspect="1"/>
+                  </wp:cNvGraphicFramePr>
+                  <a:graphic xmlns:a="http://schemas.openxmlformats.org/drawingml/2006/main">
+                    <a:graphicData uri="http://schemas.openxmlformats.org/drawingml/2006/picture">
+                      <pic:pic xmlns:pic="http://schemas.openxmlformats.org/drawingml/2006/picture">
+                        <pic:nvPicPr>
+                          <pic:cNvPr id="860620345" name="Picture 1" descr="A diagram of a network&#10;&#10;Description automatically generated with medium confidence"/>
+                          <pic:cNvPicPr/>
+                        </pic:nvPicPr>
+                        <pic:blipFill>
+                          <a:blip r:embed="rId27"/>
+                          <a:stretch>
+                            <a:fillRect/>
+                          </a:stretch>
+                        </pic:blipFill>
+                        <pic:spPr>
+                          <a:xfrm>
+                            <a:off x="0" y="0"/>
+                            <a:ext cx="1280160" cy="1230923"/>
+                          </a:xfrm>
+                          <a:prstGeom prst="rect">
+                            <a:avLst/>
+                          </a:prstGeom>
+                        </pic:spPr>
+                      </pic:pic>
+                    </a:graphicData>
+                  </a:graphic>
+                </wp:inline>
+              </w:drawing>
+            </w:r>
+          </w:p>
+        </w:tc>
+      </w:tr>
+    </w:tbl>
+    <w:p>
+      <w:pPr>
         <w:rPr>
           <w:rFonts w:ascii="Times New Roman" w:eastAsiaTheme="minorEastAsia" w:hAnsi="Times New Roman" w:cs="Times New Roman"/>
         </w:rPr>
       </w:pPr>
     </w:p>
     <w:sectPr>
-      <w:headerReference w:type="default" r:id="rId9"/>
+      <w:headerReference w:type="default" r:id="rId28"/>
       <w:pgSz w:w="12240" w:h="15840"/>
       <w:pgMar w:top="1440" w:right="1440" w:bottom="1440" w:left="1440" w:header="720" w:footer="720" w:gutter="0"/>
       <w:cols w:space="720"/>

</xml_diff>